<commit_message>
1. Getting Started complete
</commit_message>
<xml_diff>
--- a/Programming with Mosh/JavaScript Beginner/Documentation/1. Getting Started.docx
+++ b/Programming with Mosh/JavaScript Beginner/Documentation/1. Getting Started.docx
@@ -1,6 +1,6 @@
 
 <file path=word/document.xml><?xml version="1.0" encoding="utf-8"?>
-<w:document xmlns:wpc="http://schemas.microsoft.com/office/word/2010/wordprocessingCanvas" xmlns:cx="http://schemas.microsoft.com/office/drawing/2014/chartex" xmlns:cx1="http://schemas.microsoft.com/office/drawing/2015/9/8/chartex" xmlns:cx2="http://schemas.microsoft.com/office/drawing/2015/10/21/chartex" xmlns:cx3="http://schemas.microsoft.com/office/drawing/2016/5/9/chartex" xmlns:cx4="http://schemas.microsoft.com/office/drawing/2016/5/10/chartex" xmlns:cx5="http://schemas.microsoft.com/office/drawing/2016/5/11/chartex" xmlns:cx6="http://schemas.microsoft.com/office/drawing/2016/5/12/chartex" xmlns:cx7="http://schemas.microsoft.com/office/drawing/2016/5/13/chartex" xmlns:cx8="http://schemas.microsoft.com/office/drawing/2016/5/14/chartex" xmlns:mc="http://schemas.openxmlformats.org/markup-compatibility/2006" xmlns:aink="http://schemas.microsoft.com/office/drawing/2016/ink" xmlns:am3d="http://schemas.microsoft.com/office/drawing/2017/model3d" xmlns:o="urn:schemas-microsoft-com:office:office" xmlns:r="http://schemas.openxmlformats.org/officeDocument/2006/relationships" xmlns:m="http://schemas.openxmlformats.org/officeDocument/2006/math" xmlns:v="urn:schemas-microsoft-com:vml" xmlns:wp14="http://schemas.microsoft.com/office/word/2010/wordprocessingDrawing" xmlns:wp="http://schemas.openxmlformats.org/drawingml/2006/wordprocessingDrawing" xmlns:w10="urn:schemas-microsoft-com:office:word" xmlns:w="http://schemas.openxmlformats.org/wordprocessingml/2006/main" xmlns:w14="http://schemas.microsoft.com/office/word/2010/wordml" xmlns:w15="http://schemas.microsoft.com/office/word/2012/wordml" xmlns:w16cid="http://schemas.microsoft.com/office/word/2016/wordml/cid" xmlns:w16se="http://schemas.microsoft.com/office/word/2015/wordml/symex" xmlns:wpg="http://schemas.microsoft.com/office/word/2010/wordprocessingGroup" xmlns:wpi="http://schemas.microsoft.com/office/word/2010/wordprocessingInk" xmlns:wne="http://schemas.microsoft.com/office/word/2006/wordml" xmlns:wps="http://schemas.microsoft.com/office/word/2010/wordprocessingShape" mc:Ignorable="w14 w15 w16se w16cid wp14">
+<w:document xmlns:wpc="http://schemas.microsoft.com/office/word/2010/wordprocessingCanvas" xmlns:mc="http://schemas.openxmlformats.org/markup-compatibility/2006" xmlns:o="urn:schemas-microsoft-com:office:office" xmlns:r="http://schemas.openxmlformats.org/officeDocument/2006/relationships" xmlns:m="http://schemas.openxmlformats.org/officeDocument/2006/math" xmlns:v="urn:schemas-microsoft-com:vml" xmlns:wp14="http://schemas.microsoft.com/office/word/2010/wordprocessingDrawing" xmlns:wp="http://schemas.openxmlformats.org/drawingml/2006/wordprocessingDrawing" xmlns:w10="urn:schemas-microsoft-com:office:word" xmlns:w="http://schemas.openxmlformats.org/wordprocessingml/2006/main" xmlns:w14="http://schemas.microsoft.com/office/word/2010/wordml" xmlns:wpg="http://schemas.microsoft.com/office/word/2010/wordprocessingGroup" xmlns:wpi="http://schemas.microsoft.com/office/word/2010/wordprocessingInk" xmlns:wne="http://schemas.microsoft.com/office/word/2006/wordml" xmlns:wps="http://schemas.microsoft.com/office/word/2010/wordprocessingShape" mc:Ignorable="w14 wp14">
   <w:body>
     <w:p>
       <w:pPr>
@@ -226,13 +226,7 @@
       </w:r>
       <w:proofErr w:type="spellEnd"/>
       <w:r>
-        <w:t xml:space="preserve"> and Chrome </w:t>
-      </w:r>
-      <w:r>
-        <w:t>JavaScript engine name</w:t>
-      </w:r>
-      <w:r>
-        <w:t xml:space="preserve"> is V8.</w:t>
+        <w:t xml:space="preserve"> and Chrome JavaScript engine name is V8.</w:t>
       </w:r>
     </w:p>
     <w:p>
@@ -284,14 +278,7 @@
           <w:b/>
           <w:u w:val="single"/>
         </w:rPr>
-        <w:t>What is the d</w:t>
-      </w:r>
-      <w:r>
-        <w:rPr>
-          <w:b/>
-          <w:u w:val="single"/>
-        </w:rPr>
-        <w:t xml:space="preserve">ifference between JavaScript, JScript &amp; </w:t>
+        <w:t xml:space="preserve">What is the difference between JavaScript, JScript &amp; </w:t>
       </w:r>
       <w:proofErr w:type="gramStart"/>
       <w:r>
@@ -311,10 +298,7 @@
         <w:spacing w:after="0" w:line="0" w:lineRule="atLeast"/>
       </w:pPr>
       <w:r>
-        <w:t>JavaScript</w:t>
-      </w:r>
-      <w:r>
-        <w:t xml:space="preserve"> is the original name when the language was developed by Netscape.</w:t>
+        <w:t>JavaScript is the original name when the language was developed by Netscape.</w:t>
       </w:r>
     </w:p>
     <w:p>
@@ -340,13 +324,7 @@
         <w:spacing w:after="0" w:line="0" w:lineRule="atLeast"/>
       </w:pPr>
       <w:r>
-        <w:t xml:space="preserve">ECMAScript is the name of the language standard developed by ECMA, from the original </w:t>
-      </w:r>
-      <w:r>
-        <w:t>JavaScript</w:t>
-      </w:r>
-      <w:r>
-        <w:t xml:space="preserve"> implementation.</w:t>
+        <w:t>ECMAScript is the name of the language standard developed by ECMA, from the original JavaScript implementation.</w:t>
       </w:r>
     </w:p>
     <w:p>
@@ -377,7 +355,7 @@
           <w:color w:val="FF0000"/>
           <w:u w:val="single"/>
         </w:rPr>
-        <w:t xml:space="preserve">2) </w:t>
+        <w:t xml:space="preserve">2) Setting </w:t>
       </w:r>
       <w:r>
         <w:rPr>
@@ -385,7 +363,23 @@
           <w:color w:val="FF0000"/>
           <w:u w:val="single"/>
         </w:rPr>
-        <w:t>Setting Up the Development</w:t>
+        <w:t>up</w:t>
+      </w:r>
+      <w:r>
+        <w:rPr>
+          <w:b/>
+          <w:color w:val="FF0000"/>
+          <w:u w:val="single"/>
+        </w:rPr>
+        <w:t xml:space="preserve"> the Development</w:t>
+      </w:r>
+      <w:r>
+        <w:rPr>
+          <w:b/>
+          <w:color w:val="FF0000"/>
+          <w:u w:val="single"/>
+        </w:rPr>
+        <w:t xml:space="preserve"> Environment</w:t>
       </w:r>
       <w:r>
         <w:t>:</w:t>
@@ -403,16 +397,12 @@
       <w:r>
         <w:t xml:space="preserve">Code Editor: </w:t>
       </w:r>
-      <w:proofErr w:type="spellStart"/>
-      <w:r>
-        <w:t>VSCode</w:t>
-      </w:r>
-      <w:proofErr w:type="spellEnd"/>
-    </w:p>
-    <w:p>
-      <w:pPr>
-        <w:spacing w:after="0" w:line="0" w:lineRule="atLeast"/>
-      </w:pPr>
+      <w:r>
+        <w:t>Visual Studio C</w:t>
+      </w:r>
+      <w:r>
+        <w:t>ode</w:t>
+      </w:r>
     </w:p>
     <w:p>
       <w:pPr>
@@ -424,8 +414,14 @@
         <w:spacing w:after="0" w:line="0" w:lineRule="atLeast"/>
       </w:pPr>
       <w:r>
-        <w:t>Environment: NodeJS</w:t>
-      </w:r>
+        <w:lastRenderedPageBreak/>
+        <w:t xml:space="preserve">Environment: </w:t>
+      </w:r>
+      <w:proofErr w:type="spellStart"/>
+      <w:r>
+        <w:t>NodeJS</w:t>
+      </w:r>
+      <w:proofErr w:type="spellEnd"/>
     </w:p>
     <w:p>
       <w:pPr>
@@ -442,22 +438,106 @@
         <w:spacing w:after="0" w:line="0" w:lineRule="atLeast"/>
       </w:pPr>
       <w:r>
-        <w:t xml:space="preserve">Install </w:t>
-      </w:r>
-      <w:proofErr w:type="gramStart"/>
-      <w:r>
-        <w:t>packa</w:t>
-      </w:r>
-      <w:r>
-        <w:t>ge :</w:t>
-      </w:r>
-      <w:proofErr w:type="gramEnd"/>
-      <w:r>
-        <w:t xml:space="preserve"> </w:t>
-      </w:r>
-      <w:r>
-        <w:t>Live Server</w:t>
-      </w:r>
+        <w:t>Install package : Live Server</w:t>
+      </w:r>
+    </w:p>
+    <w:p>
+      <w:pPr>
+        <w:spacing w:after="0" w:line="0" w:lineRule="atLeast"/>
+      </w:pPr>
+    </w:p>
+    <w:p>
+      <w:pPr>
+        <w:spacing w:after="0" w:line="0" w:lineRule="atLeast"/>
+      </w:pPr>
+      <w:r>
+        <w:rPr>
+          <w:b/>
+          <w:color w:val="FF0000"/>
+          <w:u w:val="single"/>
+        </w:rPr>
+        <w:t>3</w:t>
+      </w:r>
+      <w:r>
+        <w:rPr>
+          <w:b/>
+          <w:color w:val="FF0000"/>
+          <w:u w:val="single"/>
+        </w:rPr>
+        <w:t xml:space="preserve">) </w:t>
+      </w:r>
+      <w:r>
+        <w:rPr>
+          <w:b/>
+          <w:color w:val="FF0000"/>
+          <w:u w:val="single"/>
+        </w:rPr>
+        <w:t>Add JavaScript in Browser</w:t>
+      </w:r>
+      <w:r>
+        <w:t>:</w:t>
+      </w:r>
+    </w:p>
+    <w:p>
+      <w:pPr>
+        <w:spacing w:after="0" w:line="0" w:lineRule="atLeast"/>
+      </w:pPr>
+      <w:r>
+        <w:t xml:space="preserve">We can add JavaScript in "head" section or "body" section. But the best practice is </w:t>
+      </w:r>
+      <w:r>
+        <w:t>adding</w:t>
+      </w:r>
+      <w:r>
+        <w:t xml:space="preserve"> JavaScript at the end of all existing element in body section. There are two </w:t>
+      </w:r>
+      <w:r>
+        <w:t>reasons</w:t>
+      </w:r>
+      <w:r>
+        <w:t xml:space="preserve"> for that.</w:t>
+      </w:r>
+    </w:p>
+    <w:p>
+      <w:pPr>
+        <w:spacing w:after="0" w:line="0" w:lineRule="atLeast"/>
+      </w:pPr>
+    </w:p>
+    <w:p>
+      <w:pPr>
+        <w:pStyle w:val="ListParagraph"/>
+        <w:numPr>
+          <w:ilvl w:val="0"/>
+          <w:numId w:val="4"/>
+        </w:numPr>
+        <w:spacing w:after="0" w:line="0" w:lineRule="atLeast"/>
+      </w:pPr>
+      <w:r>
+        <w:t>If we put JavaScript in the head section, we might have a lot of JavaScript code it may make our browser busy to parsing and executing JavaScript code and would not be able to render the content of the page. This will create a bad user experience.</w:t>
+      </w:r>
+    </w:p>
+    <w:p>
+      <w:pPr>
+        <w:spacing w:after="0" w:line="0" w:lineRule="atLeast"/>
+      </w:pPr>
+    </w:p>
+    <w:p>
+      <w:pPr>
+        <w:pStyle w:val="ListParagraph"/>
+        <w:numPr>
+          <w:ilvl w:val="0"/>
+          <w:numId w:val="4"/>
+        </w:numPr>
+        <w:spacing w:after="0" w:line="0" w:lineRule="atLeast"/>
+      </w:pPr>
+      <w:r>
+        <w:t>By placing JavaScript at the bottom, our style, content, and media could download more quickly giving the perception of improved performance.</w:t>
+      </w:r>
+    </w:p>
+    <w:p>
+      <w:pPr>
+        <w:spacing w:after="0" w:line="0" w:lineRule="atLeast"/>
+      </w:pPr>
     </w:p>
     <w:p>
       <w:pPr>
@@ -465,13 +545,8 @@
       </w:pPr>
       <w:bookmarkStart w:id="0" w:name="_GoBack"/>
       <w:bookmarkEnd w:id="0"/>
-    </w:p>
-    <w:p>
-      <w:pPr>
-        <w:spacing w:after="0" w:line="0" w:lineRule="atLeast"/>
-      </w:pPr>
-      <w:r>
-        <w:t>1. Getting Started</w:t>
+      <w:r>
+        <w:t>Getting Started</w:t>
       </w:r>
     </w:p>
     <w:sectPr>
@@ -485,8 +560,8 @@
 </file>
 
 <file path=word/numbering.xml><?xml version="1.0" encoding="utf-8"?>
-<w:numbering xmlns:wpc="http://schemas.microsoft.com/office/word/2010/wordprocessingCanvas" xmlns:cx="http://schemas.microsoft.com/office/drawing/2014/chartex" xmlns:cx1="http://schemas.microsoft.com/office/drawing/2015/9/8/chartex" xmlns:cx2="http://schemas.microsoft.com/office/drawing/2015/10/21/chartex" xmlns:cx3="http://schemas.microsoft.com/office/drawing/2016/5/9/chartex" xmlns:cx4="http://schemas.microsoft.com/office/drawing/2016/5/10/chartex" xmlns:cx5="http://schemas.microsoft.com/office/drawing/2016/5/11/chartex" xmlns:cx6="http://schemas.microsoft.com/office/drawing/2016/5/12/chartex" xmlns:cx7="http://schemas.microsoft.com/office/drawing/2016/5/13/chartex" xmlns:cx8="http://schemas.microsoft.com/office/drawing/2016/5/14/chartex" xmlns:mc="http://schemas.openxmlformats.org/markup-compatibility/2006" xmlns:aink="http://schemas.microsoft.com/office/drawing/2016/ink" xmlns:am3d="http://schemas.microsoft.com/office/drawing/2017/model3d" xmlns:o="urn:schemas-microsoft-com:office:office" xmlns:r="http://schemas.openxmlformats.org/officeDocument/2006/relationships" xmlns:m="http://schemas.openxmlformats.org/officeDocument/2006/math" xmlns:v="urn:schemas-microsoft-com:vml" xmlns:wp14="http://schemas.microsoft.com/office/word/2010/wordprocessingDrawing" xmlns:wp="http://schemas.openxmlformats.org/drawingml/2006/wordprocessingDrawing" xmlns:w10="urn:schemas-microsoft-com:office:word" xmlns:w="http://schemas.openxmlformats.org/wordprocessingml/2006/main" xmlns:w14="http://schemas.microsoft.com/office/word/2010/wordml" xmlns:w15="http://schemas.microsoft.com/office/word/2012/wordml" xmlns:w16cid="http://schemas.microsoft.com/office/word/2016/wordml/cid" xmlns:w16se="http://schemas.microsoft.com/office/word/2015/wordml/symex" xmlns:wpg="http://schemas.microsoft.com/office/word/2010/wordprocessingGroup" xmlns:wpi="http://schemas.microsoft.com/office/word/2010/wordprocessingInk" xmlns:wne="http://schemas.microsoft.com/office/word/2006/wordml" xmlns:wps="http://schemas.microsoft.com/office/word/2010/wordprocessingShape" mc:Ignorable="w14 w15 w16se w16cid wp14">
-  <w:abstractNum w:abstractNumId="0" w15:restartNumberingAfterBreak="0">
+<w:numbering xmlns:wpc="http://schemas.microsoft.com/office/word/2010/wordprocessingCanvas" xmlns:mc="http://schemas.openxmlformats.org/markup-compatibility/2006" xmlns:o="urn:schemas-microsoft-com:office:office" xmlns:r="http://schemas.openxmlformats.org/officeDocument/2006/relationships" xmlns:m="http://schemas.openxmlformats.org/officeDocument/2006/math" xmlns:v="urn:schemas-microsoft-com:vml" xmlns:wp14="http://schemas.microsoft.com/office/word/2010/wordprocessingDrawing" xmlns:wp="http://schemas.openxmlformats.org/drawingml/2006/wordprocessingDrawing" xmlns:w10="urn:schemas-microsoft-com:office:word" xmlns:w="http://schemas.openxmlformats.org/wordprocessingml/2006/main" xmlns:w14="http://schemas.microsoft.com/office/word/2010/wordml" xmlns:wpg="http://schemas.microsoft.com/office/word/2010/wordprocessingGroup" xmlns:wpi="http://schemas.microsoft.com/office/word/2010/wordprocessingInk" xmlns:wne="http://schemas.microsoft.com/office/word/2006/wordml" xmlns:wps="http://schemas.microsoft.com/office/word/2010/wordprocessingShape" mc:Ignorable="w14 wp14">
+  <w:abstractNum w:abstractNumId="0">
     <w:nsid w:val="0EDF40D5"/>
     <w:multiLevelType w:val="hybridMultilevel"/>
     <w:tmpl w:val="BB649FCA"/>
@@ -572,7 +647,93 @@
       </w:pPr>
     </w:lvl>
   </w:abstractNum>
-  <w:abstractNum w:abstractNumId="1" w15:restartNumberingAfterBreak="0">
+  <w:abstractNum w:abstractNumId="1">
+    <w:nsid w:val="1DA15EEB"/>
+    <w:multiLevelType w:val="hybridMultilevel"/>
+    <w:tmpl w:val="4782D3EC"/>
+    <w:lvl w:ilvl="0" w:tplc="0409000F">
+      <w:start w:val="1"/>
+      <w:numFmt w:val="decimal"/>
+      <w:lvlText w:val="%1."/>
+      <w:lvlJc w:val="left"/>
+      <w:pPr>
+        <w:ind w:left="720" w:hanging="360"/>
+      </w:pPr>
+    </w:lvl>
+    <w:lvl w:ilvl="1" w:tplc="04090019" w:tentative="1">
+      <w:start w:val="1"/>
+      <w:numFmt w:val="lowerLetter"/>
+      <w:lvlText w:val="%2."/>
+      <w:lvlJc w:val="left"/>
+      <w:pPr>
+        <w:ind w:left="1440" w:hanging="360"/>
+      </w:pPr>
+    </w:lvl>
+    <w:lvl w:ilvl="2" w:tplc="0409001B" w:tentative="1">
+      <w:start w:val="1"/>
+      <w:numFmt w:val="lowerRoman"/>
+      <w:lvlText w:val="%3."/>
+      <w:lvlJc w:val="right"/>
+      <w:pPr>
+        <w:ind w:left="2160" w:hanging="180"/>
+      </w:pPr>
+    </w:lvl>
+    <w:lvl w:ilvl="3" w:tplc="0409000F" w:tentative="1">
+      <w:start w:val="1"/>
+      <w:numFmt w:val="decimal"/>
+      <w:lvlText w:val="%4."/>
+      <w:lvlJc w:val="left"/>
+      <w:pPr>
+        <w:ind w:left="2880" w:hanging="360"/>
+      </w:pPr>
+    </w:lvl>
+    <w:lvl w:ilvl="4" w:tplc="04090019" w:tentative="1">
+      <w:start w:val="1"/>
+      <w:numFmt w:val="lowerLetter"/>
+      <w:lvlText w:val="%5."/>
+      <w:lvlJc w:val="left"/>
+      <w:pPr>
+        <w:ind w:left="3600" w:hanging="360"/>
+      </w:pPr>
+    </w:lvl>
+    <w:lvl w:ilvl="5" w:tplc="0409001B" w:tentative="1">
+      <w:start w:val="1"/>
+      <w:numFmt w:val="lowerRoman"/>
+      <w:lvlText w:val="%6."/>
+      <w:lvlJc w:val="right"/>
+      <w:pPr>
+        <w:ind w:left="4320" w:hanging="180"/>
+      </w:pPr>
+    </w:lvl>
+    <w:lvl w:ilvl="6" w:tplc="0409000F" w:tentative="1">
+      <w:start w:val="1"/>
+      <w:numFmt w:val="decimal"/>
+      <w:lvlText w:val="%7."/>
+      <w:lvlJc w:val="left"/>
+      <w:pPr>
+        <w:ind w:left="5040" w:hanging="360"/>
+      </w:pPr>
+    </w:lvl>
+    <w:lvl w:ilvl="7" w:tplc="04090019" w:tentative="1">
+      <w:start w:val="1"/>
+      <w:numFmt w:val="lowerLetter"/>
+      <w:lvlText w:val="%8."/>
+      <w:lvlJc w:val="left"/>
+      <w:pPr>
+        <w:ind w:left="5760" w:hanging="360"/>
+      </w:pPr>
+    </w:lvl>
+    <w:lvl w:ilvl="8" w:tplc="0409001B" w:tentative="1">
+      <w:start w:val="1"/>
+      <w:numFmt w:val="lowerRoman"/>
+      <w:lvlText w:val="%9."/>
+      <w:lvlJc w:val="right"/>
+      <w:pPr>
+        <w:ind w:left="6480" w:hanging="180"/>
+      </w:pPr>
+    </w:lvl>
+  </w:abstractNum>
+  <w:abstractNum w:abstractNumId="2">
     <w:nsid w:val="2DD162DE"/>
     <w:multiLevelType w:val="hybridMultilevel"/>
     <w:tmpl w:val="73E0F8D2"/>
@@ -658,7 +819,7 @@
       </w:pPr>
     </w:lvl>
   </w:abstractNum>
-  <w:abstractNum w:abstractNumId="2" w15:restartNumberingAfterBreak="0">
+  <w:abstractNum w:abstractNumId="3">
     <w:nsid w:val="77D32903"/>
     <w:multiLevelType w:val="hybridMultilevel"/>
     <w:tmpl w:val="0FD4BADE"/>
@@ -748,16 +909,19 @@
     <w:abstractNumId w:val="0"/>
   </w:num>
   <w:num w:numId="2">
+    <w:abstractNumId w:val="3"/>
+  </w:num>
+  <w:num w:numId="3">
     <w:abstractNumId w:val="2"/>
   </w:num>
-  <w:num w:numId="3">
+  <w:num w:numId="4">
     <w:abstractNumId w:val="1"/>
   </w:num>
 </w:numbering>
 </file>
 
 <file path=word/styles.xml><?xml version="1.0" encoding="utf-8"?>
-<w:styles xmlns:mc="http://schemas.openxmlformats.org/markup-compatibility/2006" xmlns:r="http://schemas.openxmlformats.org/officeDocument/2006/relationships" xmlns:w="http://schemas.openxmlformats.org/wordprocessingml/2006/main" xmlns:w14="http://schemas.microsoft.com/office/word/2010/wordml" xmlns:w15="http://schemas.microsoft.com/office/word/2012/wordml" xmlns:w16cid="http://schemas.microsoft.com/office/word/2016/wordml/cid" xmlns:w16se="http://schemas.microsoft.com/office/word/2015/wordml/symex" mc:Ignorable="w14 w15 w16se w16cid">
+<w:styles xmlns:mc="http://schemas.openxmlformats.org/markup-compatibility/2006" xmlns:r="http://schemas.openxmlformats.org/officeDocument/2006/relationships" xmlns:w="http://schemas.openxmlformats.org/wordprocessingml/2006/main" xmlns:w14="http://schemas.microsoft.com/office/word/2010/wordml" mc:Ignorable="w14">
   <w:docDefaults>
     <w:rPrDefault>
       <w:rPr>
@@ -773,382 +937,345 @@
       </w:pPr>
     </w:pPrDefault>
   </w:docDefaults>
-  <w:latentStyles w:defLockedState="0" w:defUIPriority="99" w:defSemiHidden="0" w:defUnhideWhenUsed="0" w:defQFormat="0" w:count="375">
-    <w:lsdException w:name="Normal" w:uiPriority="0" w:qFormat="1"/>
-    <w:lsdException w:name="heading 1" w:uiPriority="9" w:qFormat="1"/>
-    <w:lsdException w:name="heading 2" w:semiHidden="1" w:uiPriority="9" w:unhideWhenUsed="1" w:qFormat="1"/>
-    <w:lsdException w:name="heading 3" w:semiHidden="1" w:uiPriority="9" w:unhideWhenUsed="1" w:qFormat="1"/>
-    <w:lsdException w:name="heading 4" w:semiHidden="1" w:uiPriority="9" w:unhideWhenUsed="1" w:qFormat="1"/>
-    <w:lsdException w:name="heading 5" w:semiHidden="1" w:uiPriority="9" w:unhideWhenUsed="1" w:qFormat="1"/>
-    <w:lsdException w:name="heading 6" w:semiHidden="1" w:uiPriority="9" w:unhideWhenUsed="1" w:qFormat="1"/>
-    <w:lsdException w:name="heading 7" w:semiHidden="1" w:uiPriority="9" w:unhideWhenUsed="1" w:qFormat="1"/>
-    <w:lsdException w:name="heading 8" w:semiHidden="1" w:uiPriority="9" w:unhideWhenUsed="1" w:qFormat="1"/>
-    <w:lsdException w:name="heading 9" w:semiHidden="1" w:uiPriority="9" w:unhideWhenUsed="1" w:qFormat="1"/>
-    <w:lsdException w:name="index 1" w:semiHidden="1" w:unhideWhenUsed="1"/>
-    <w:lsdException w:name="index 2" w:semiHidden="1" w:unhideWhenUsed="1"/>
-    <w:lsdException w:name="index 3" w:semiHidden="1" w:unhideWhenUsed="1"/>
-    <w:lsdException w:name="index 4" w:semiHidden="1" w:unhideWhenUsed="1"/>
-    <w:lsdException w:name="index 5" w:semiHidden="1" w:unhideWhenUsed="1"/>
-    <w:lsdException w:name="index 6" w:semiHidden="1" w:unhideWhenUsed="1"/>
-    <w:lsdException w:name="index 7" w:semiHidden="1" w:unhideWhenUsed="1"/>
-    <w:lsdException w:name="index 8" w:semiHidden="1" w:unhideWhenUsed="1"/>
-    <w:lsdException w:name="index 9" w:semiHidden="1" w:unhideWhenUsed="1"/>
-    <w:lsdException w:name="toc 1" w:semiHidden="1" w:uiPriority="39" w:unhideWhenUsed="1"/>
-    <w:lsdException w:name="toc 2" w:semiHidden="1" w:uiPriority="39" w:unhideWhenUsed="1"/>
-    <w:lsdException w:name="toc 3" w:semiHidden="1" w:uiPriority="39" w:unhideWhenUsed="1"/>
-    <w:lsdException w:name="toc 4" w:semiHidden="1" w:uiPriority="39" w:unhideWhenUsed="1"/>
-    <w:lsdException w:name="toc 5" w:semiHidden="1" w:uiPriority="39" w:unhideWhenUsed="1"/>
-    <w:lsdException w:name="toc 6" w:semiHidden="1" w:uiPriority="39" w:unhideWhenUsed="1"/>
-    <w:lsdException w:name="toc 7" w:semiHidden="1" w:uiPriority="39" w:unhideWhenUsed="1"/>
-    <w:lsdException w:name="toc 8" w:semiHidden="1" w:uiPriority="39" w:unhideWhenUsed="1"/>
-    <w:lsdException w:name="toc 9" w:semiHidden="1" w:uiPriority="39" w:unhideWhenUsed="1"/>
-    <w:lsdException w:name="Normal Indent" w:semiHidden="1" w:unhideWhenUsed="1"/>
-    <w:lsdException w:name="footnote text" w:semiHidden="1" w:unhideWhenUsed="1"/>
-    <w:lsdException w:name="annotation text" w:semiHidden="1" w:unhideWhenUsed="1"/>
-    <w:lsdException w:name="header" w:semiHidden="1" w:unhideWhenUsed="1"/>
-    <w:lsdException w:name="footer" w:semiHidden="1" w:unhideWhenUsed="1"/>
-    <w:lsdException w:name="index heading" w:semiHidden="1" w:unhideWhenUsed="1"/>
-    <w:lsdException w:name="caption" w:semiHidden="1" w:uiPriority="35" w:unhideWhenUsed="1" w:qFormat="1"/>
-    <w:lsdException w:name="table of figures" w:semiHidden="1" w:unhideWhenUsed="1"/>
-    <w:lsdException w:name="envelope address" w:semiHidden="1" w:unhideWhenUsed="1"/>
-    <w:lsdException w:name="envelope return" w:semiHidden="1" w:unhideWhenUsed="1"/>
-    <w:lsdException w:name="footnote reference" w:semiHidden="1" w:unhideWhenUsed="1"/>
-    <w:lsdException w:name="annotation reference" w:semiHidden="1" w:unhideWhenUsed="1"/>
-    <w:lsdException w:name="line number" w:semiHidden="1" w:unhideWhenUsed="1"/>
-    <w:lsdException w:name="page number" w:semiHidden="1" w:unhideWhenUsed="1"/>
-    <w:lsdException w:name="endnote reference" w:semiHidden="1" w:unhideWhenUsed="1"/>
-    <w:lsdException w:name="endnote text" w:semiHidden="1" w:unhideWhenUsed="1"/>
-    <w:lsdException w:name="table of authorities" w:semiHidden="1" w:unhideWhenUsed="1"/>
-    <w:lsdException w:name="macro" w:semiHidden="1" w:unhideWhenUsed="1"/>
-    <w:lsdException w:name="toa heading" w:semiHidden="1" w:unhideWhenUsed="1"/>
-    <w:lsdException w:name="List" w:semiHidden="1" w:unhideWhenUsed="1"/>
-    <w:lsdException w:name="List Bullet" w:semiHidden="1" w:unhideWhenUsed="1"/>
-    <w:lsdException w:name="List Number" w:semiHidden="1" w:unhideWhenUsed="1"/>
-    <w:lsdException w:name="List 2" w:semiHidden="1" w:unhideWhenUsed="1"/>
-    <w:lsdException w:name="List 3" w:semiHidden="1" w:unhideWhenUsed="1"/>
-    <w:lsdException w:name="List 4" w:semiHidden="1" w:unhideWhenUsed="1"/>
-    <w:lsdException w:name="List 5" w:semiHidden="1" w:unhideWhenUsed="1"/>
-    <w:lsdException w:name="List Bullet 2" w:semiHidden="1" w:unhideWhenUsed="1"/>
-    <w:lsdException w:name="List Bullet 3" w:semiHidden="1" w:unhideWhenUsed="1"/>
-    <w:lsdException w:name="List Bullet 4" w:semiHidden="1" w:unhideWhenUsed="1"/>
-    <w:lsdException w:name="List Bullet 5" w:semiHidden="1" w:unhideWhenUsed="1"/>
-    <w:lsdException w:name="List Number 2" w:semiHidden="1" w:unhideWhenUsed="1"/>
-    <w:lsdException w:name="List Number 3" w:semiHidden="1" w:unhideWhenUsed="1"/>
-    <w:lsdException w:name="List Number 4" w:semiHidden="1" w:unhideWhenUsed="1"/>
-    <w:lsdException w:name="List Number 5" w:semiHidden="1" w:unhideWhenUsed="1"/>
-    <w:lsdException w:name="Title" w:uiPriority="10" w:qFormat="1"/>
-    <w:lsdException w:name="Closing" w:semiHidden="1" w:unhideWhenUsed="1"/>
-    <w:lsdException w:name="Signature" w:semiHidden="1" w:unhideWhenUsed="1"/>
-    <w:lsdException w:name="Default Paragraph Font" w:semiHidden="1" w:uiPriority="1" w:unhideWhenUsed="1"/>
-    <w:lsdException w:name="Body Text" w:semiHidden="1" w:unhideWhenUsed="1"/>
-    <w:lsdException w:name="Body Text Indent" w:semiHidden="1" w:unhideWhenUsed="1"/>
-    <w:lsdException w:name="List Continue" w:semiHidden="1" w:unhideWhenUsed="1"/>
-    <w:lsdException w:name="List Continue 2" w:semiHidden="1" w:unhideWhenUsed="1"/>
-    <w:lsdException w:name="List Continue 3" w:semiHidden="1" w:unhideWhenUsed="1"/>
-    <w:lsdException w:name="List Continue 4" w:semiHidden="1" w:unhideWhenUsed="1"/>
-    <w:lsdException w:name="List Continue 5" w:semiHidden="1" w:unhideWhenUsed="1"/>
-    <w:lsdException w:name="Message Header" w:semiHidden="1" w:unhideWhenUsed="1"/>
-    <w:lsdException w:name="Subtitle" w:uiPriority="11" w:qFormat="1"/>
-    <w:lsdException w:name="Salutation" w:semiHidden="1" w:unhideWhenUsed="1"/>
-    <w:lsdException w:name="Date" w:semiHidden="1" w:unhideWhenUsed="1"/>
-    <w:lsdException w:name="Body Text First Indent" w:semiHidden="1" w:unhideWhenUsed="1"/>
-    <w:lsdException w:name="Body Text First Indent 2" w:semiHidden="1" w:unhideWhenUsed="1"/>
-    <w:lsdException w:name="Note Heading" w:semiHidden="1" w:unhideWhenUsed="1"/>
-    <w:lsdException w:name="Body Text 2" w:semiHidden="1" w:unhideWhenUsed="1"/>
-    <w:lsdException w:name="Body Text 3" w:semiHidden="1" w:unhideWhenUsed="1"/>
-    <w:lsdException w:name="Body Text Indent 2" w:semiHidden="1" w:unhideWhenUsed="1"/>
-    <w:lsdException w:name="Body Text Indent 3" w:semiHidden="1" w:unhideWhenUsed="1"/>
-    <w:lsdException w:name="Block Text" w:semiHidden="1" w:unhideWhenUsed="1"/>
-    <w:lsdException w:name="Hyperlink" w:semiHidden="1" w:unhideWhenUsed="1"/>
-    <w:lsdException w:name="FollowedHyperlink" w:semiHidden="1" w:unhideWhenUsed="1"/>
-    <w:lsdException w:name="Strong" w:uiPriority="22" w:qFormat="1"/>
-    <w:lsdException w:name="Emphasis" w:uiPriority="20" w:qFormat="1"/>
-    <w:lsdException w:name="Document Map" w:semiHidden="1" w:unhideWhenUsed="1"/>
-    <w:lsdException w:name="Plain Text" w:semiHidden="1" w:unhideWhenUsed="1"/>
-    <w:lsdException w:name="E-mail Signature" w:semiHidden="1" w:unhideWhenUsed="1"/>
-    <w:lsdException w:name="HTML Top of Form" w:semiHidden="1" w:unhideWhenUsed="1"/>
-    <w:lsdException w:name="HTML Bottom of Form" w:semiHidden="1" w:unhideWhenUsed="1"/>
-    <w:lsdException w:name="Normal (Web)" w:semiHidden="1" w:unhideWhenUsed="1"/>
-    <w:lsdException w:name="HTML Acronym" w:semiHidden="1" w:unhideWhenUsed="1"/>
-    <w:lsdException w:name="HTML Address" w:semiHidden="1" w:unhideWhenUsed="1"/>
-    <w:lsdException w:name="HTML Cite" w:semiHidden="1" w:unhideWhenUsed="1"/>
-    <w:lsdException w:name="HTML Code" w:semiHidden="1" w:unhideWhenUsed="1"/>
-    <w:lsdException w:name="HTML Definition" w:semiHidden="1" w:unhideWhenUsed="1"/>
-    <w:lsdException w:name="HTML Keyboard" w:semiHidden="1" w:unhideWhenUsed="1"/>
-    <w:lsdException w:name="HTML Preformatted" w:semiHidden="1" w:unhideWhenUsed="1"/>
-    <w:lsdException w:name="HTML Sample" w:semiHidden="1" w:unhideWhenUsed="1"/>
-    <w:lsdException w:name="HTML Typewriter" w:semiHidden="1" w:unhideWhenUsed="1"/>
-    <w:lsdException w:name="HTML Variable" w:semiHidden="1" w:unhideWhenUsed="1"/>
-    <w:lsdException w:name="Normal Table" w:semiHidden="1" w:unhideWhenUsed="1"/>
-    <w:lsdException w:name="annotation subject" w:semiHidden="1" w:unhideWhenUsed="1"/>
-    <w:lsdException w:name="No List" w:semiHidden="1" w:unhideWhenUsed="1"/>
-    <w:lsdException w:name="Outline List 1" w:semiHidden="1" w:unhideWhenUsed="1"/>
-    <w:lsdException w:name="Outline List 2" w:semiHidden="1" w:unhideWhenUsed="1"/>
-    <w:lsdException w:name="Outline List 3" w:semiHidden="1" w:unhideWhenUsed="1"/>
-    <w:lsdException w:name="Table Simple 1" w:semiHidden="1" w:unhideWhenUsed="1"/>
-    <w:lsdException w:name="Table Simple 2" w:semiHidden="1" w:unhideWhenUsed="1"/>
-    <w:lsdException w:name="Table Simple 3" w:semiHidden="1" w:unhideWhenUsed="1"/>
-    <w:lsdException w:name="Table Classic 1" w:semiHidden="1" w:unhideWhenUsed="1"/>
-    <w:lsdException w:name="Table Classic 2" w:semiHidden="1" w:unhideWhenUsed="1"/>
-    <w:lsdException w:name="Table Classic 3" w:semiHidden="1" w:unhideWhenUsed="1"/>
-    <w:lsdException w:name="Table Classic 4" w:semiHidden="1" w:unhideWhenUsed="1"/>
-    <w:lsdException w:name="Table Colorful 1" w:semiHidden="1" w:unhideWhenUsed="1"/>
-    <w:lsdException w:name="Table Colorful 2" w:semiHidden="1" w:unhideWhenUsed="1"/>
-    <w:lsdException w:name="Table Colorful 3" w:semiHidden="1" w:unhideWhenUsed="1"/>
-    <w:lsdException w:name="Table Columns 1" w:semiHidden="1" w:unhideWhenUsed="1"/>
-    <w:lsdException w:name="Table Columns 2" w:semiHidden="1" w:unhideWhenUsed="1"/>
-    <w:lsdException w:name="Table Columns 3" w:semiHidden="1" w:unhideWhenUsed="1"/>
-    <w:lsdException w:name="Table Columns 4" w:semiHidden="1" w:unhideWhenUsed="1"/>
-    <w:lsdException w:name="Table Columns 5" w:semiHidden="1" w:unhideWhenUsed="1"/>
-    <w:lsdException w:name="Table Grid 1" w:semiHidden="1" w:unhideWhenUsed="1"/>
-    <w:lsdException w:name="Table Grid 2" w:semiHidden="1" w:unhideWhenUsed="1"/>
-    <w:lsdException w:name="Table Grid 3" w:semiHidden="1" w:unhideWhenUsed="1"/>
-    <w:lsdException w:name="Table Grid 4" w:semiHidden="1" w:unhideWhenUsed="1"/>
-    <w:lsdException w:name="Table Grid 5" w:semiHidden="1" w:unhideWhenUsed="1"/>
-    <w:lsdException w:name="Table Grid 6" w:semiHidden="1" w:unhideWhenUsed="1"/>
-    <w:lsdException w:name="Table Grid 7" w:semiHidden="1" w:unhideWhenUsed="1"/>
-    <w:lsdException w:name="Table Grid 8" w:semiHidden="1" w:unhideWhenUsed="1"/>
-    <w:lsdException w:name="Table List 1" w:semiHidden="1" w:unhideWhenUsed="1"/>
-    <w:lsdException w:name="Table List 2" w:semiHidden="1" w:unhideWhenUsed="1"/>
-    <w:lsdException w:name="Table List 3" w:semiHidden="1" w:unhideWhenUsed="1"/>
-    <w:lsdException w:name="Table List 4" w:semiHidden="1" w:unhideWhenUsed="1"/>
-    <w:lsdException w:name="Table List 5" w:semiHidden="1" w:unhideWhenUsed="1"/>
-    <w:lsdException w:name="Table List 6" w:semiHidden="1" w:unhideWhenUsed="1"/>
-    <w:lsdException w:name="Table List 7" w:semiHidden="1" w:unhideWhenUsed="1"/>
-    <w:lsdException w:name="Table List 8" w:semiHidden="1" w:unhideWhenUsed="1"/>
-    <w:lsdException w:name="Table 3D effects 1" w:semiHidden="1" w:unhideWhenUsed="1"/>
-    <w:lsdException w:name="Table 3D effects 2" w:semiHidden="1" w:unhideWhenUsed="1"/>
-    <w:lsdException w:name="Table 3D effects 3" w:semiHidden="1" w:unhideWhenUsed="1"/>
-    <w:lsdException w:name="Table Contemporary" w:semiHidden="1" w:unhideWhenUsed="1"/>
-    <w:lsdException w:name="Table Elegant" w:semiHidden="1" w:unhideWhenUsed="1"/>
-    <w:lsdException w:name="Table Professional" w:semiHidden="1" w:unhideWhenUsed="1"/>
-    <w:lsdException w:name="Table Subtle 1" w:semiHidden="1" w:unhideWhenUsed="1"/>
-    <w:lsdException w:name="Table Subtle 2" w:semiHidden="1" w:unhideWhenUsed="1"/>
-    <w:lsdException w:name="Table Web 1" w:semiHidden="1" w:unhideWhenUsed="1"/>
-    <w:lsdException w:name="Table Web 2" w:semiHidden="1" w:unhideWhenUsed="1"/>
-    <w:lsdException w:name="Table Web 3" w:semiHidden="1" w:unhideWhenUsed="1"/>
-    <w:lsdException w:name="Balloon Text" w:semiHidden="1" w:unhideWhenUsed="1"/>
-    <w:lsdException w:name="Table Grid" w:uiPriority="39"/>
-    <w:lsdException w:name="Table Theme" w:semiHidden="1" w:unhideWhenUsed="1"/>
-    <w:lsdException w:name="Placeholder Text" w:semiHidden="1"/>
-    <w:lsdException w:name="No Spacing" w:uiPriority="1" w:qFormat="1"/>
-    <w:lsdException w:name="Light Shading" w:uiPriority="60"/>
-    <w:lsdException w:name="Light List" w:uiPriority="61"/>
-    <w:lsdException w:name="Light Grid" w:uiPriority="62"/>
-    <w:lsdException w:name="Medium Shading 1" w:uiPriority="63"/>
-    <w:lsdException w:name="Medium Shading 2" w:uiPriority="64"/>
-    <w:lsdException w:name="Medium List 1" w:uiPriority="65"/>
-    <w:lsdException w:name="Medium List 2" w:uiPriority="66"/>
-    <w:lsdException w:name="Medium Grid 1" w:uiPriority="67"/>
-    <w:lsdException w:name="Medium Grid 2" w:uiPriority="68"/>
-    <w:lsdException w:name="Medium Grid 3" w:uiPriority="69"/>
-    <w:lsdException w:name="Dark List" w:uiPriority="70"/>
-    <w:lsdException w:name="Colorful Shading" w:uiPriority="71"/>
-    <w:lsdException w:name="Colorful List" w:uiPriority="72"/>
-    <w:lsdException w:name="Colorful Grid" w:uiPriority="73"/>
-    <w:lsdException w:name="Light Shading Accent 1" w:uiPriority="60"/>
-    <w:lsdException w:name="Light List Accent 1" w:uiPriority="61"/>
-    <w:lsdException w:name="Light Grid Accent 1" w:uiPriority="62"/>
-    <w:lsdException w:name="Medium Shading 1 Accent 1" w:uiPriority="63"/>
-    <w:lsdException w:name="Medium Shading 2 Accent 1" w:uiPriority="64"/>
-    <w:lsdException w:name="Medium List 1 Accent 1" w:uiPriority="65"/>
-    <w:lsdException w:name="Revision" w:semiHidden="1"/>
-    <w:lsdException w:name="List Paragraph" w:uiPriority="34" w:qFormat="1"/>
-    <w:lsdException w:name="Quote" w:uiPriority="29" w:qFormat="1"/>
-    <w:lsdException w:name="Intense Quote" w:uiPriority="30" w:qFormat="1"/>
-    <w:lsdException w:name="Medium List 2 Accent 1" w:uiPriority="66"/>
-    <w:lsdException w:name="Medium Grid 1 Accent 1" w:uiPriority="67"/>
-    <w:lsdException w:name="Medium Grid 2 Accent 1" w:uiPriority="68"/>
-    <w:lsdException w:name="Medium Grid 3 Accent 1" w:uiPriority="69"/>
-    <w:lsdException w:name="Dark List Accent 1" w:uiPriority="70"/>
-    <w:lsdException w:name="Colorful Shading Accent 1" w:uiPriority="71"/>
-    <w:lsdException w:name="Colorful List Accent 1" w:uiPriority="72"/>
-    <w:lsdException w:name="Colorful Grid Accent 1" w:uiPriority="73"/>
-    <w:lsdException w:name="Light Shading Accent 2" w:uiPriority="60"/>
-    <w:lsdException w:name="Light List Accent 2" w:uiPriority="61"/>
-    <w:lsdException w:name="Light Grid Accent 2" w:uiPriority="62"/>
-    <w:lsdException w:name="Medium Shading 1 Accent 2" w:uiPriority="63"/>
-    <w:lsdException w:name="Medium Shading 2 Accent 2" w:uiPriority="64"/>
-    <w:lsdException w:name="Medium List 1 Accent 2" w:uiPriority="65"/>
-    <w:lsdException w:name="Medium List 2 Accent 2" w:uiPriority="66"/>
-    <w:lsdException w:name="Medium Grid 1 Accent 2" w:uiPriority="67"/>
-    <w:lsdException w:name="Medium Grid 2 Accent 2" w:uiPriority="68"/>
-    <w:lsdException w:name="Medium Grid 3 Accent 2" w:uiPriority="69"/>
-    <w:lsdException w:name="Dark List Accent 2" w:uiPriority="70"/>
-    <w:lsdException w:name="Colorful Shading Accent 2" w:uiPriority="71"/>
-    <w:lsdException w:name="Colorful List Accent 2" w:uiPriority="72"/>
-    <w:lsdException w:name="Colorful Grid Accent 2" w:uiPriority="73"/>
-    <w:lsdException w:name="Light Shading Accent 3" w:uiPriority="60"/>
-    <w:lsdException w:name="Light List Accent 3" w:uiPriority="61"/>
-    <w:lsdException w:name="Light Grid Accent 3" w:uiPriority="62"/>
-    <w:lsdException w:name="Medium Shading 1 Accent 3" w:uiPriority="63"/>
-    <w:lsdException w:name="Medium Shading 2 Accent 3" w:uiPriority="64"/>
-    <w:lsdException w:name="Medium List 1 Accent 3" w:uiPriority="65"/>
-    <w:lsdException w:name="Medium List 2 Accent 3" w:uiPriority="66"/>
-    <w:lsdException w:name="Medium Grid 1 Accent 3" w:uiPriority="67"/>
-    <w:lsdException w:name="Medium Grid 2 Accent 3" w:uiPriority="68"/>
-    <w:lsdException w:name="Medium Grid 3 Accent 3" w:uiPriority="69"/>
-    <w:lsdException w:name="Dark List Accent 3" w:uiPriority="70"/>
-    <w:lsdException w:name="Colorful Shading Accent 3" w:uiPriority="71"/>
-    <w:lsdException w:name="Colorful List Accent 3" w:uiPriority="72"/>
-    <w:lsdException w:name="Colorful Grid Accent 3" w:uiPriority="73"/>
-    <w:lsdException w:name="Light Shading Accent 4" w:uiPriority="60"/>
-    <w:lsdException w:name="Light List Accent 4" w:uiPriority="61"/>
-    <w:lsdException w:name="Light Grid Accent 4" w:uiPriority="62"/>
-    <w:lsdException w:name="Medium Shading 1 Accent 4" w:uiPriority="63"/>
-    <w:lsdException w:name="Medium Shading 2 Accent 4" w:uiPriority="64"/>
-    <w:lsdException w:name="Medium List 1 Accent 4" w:uiPriority="65"/>
-    <w:lsdException w:name="Medium List 2 Accent 4" w:uiPriority="66"/>
-    <w:lsdException w:name="Medium Grid 1 Accent 4" w:uiPriority="67"/>
-    <w:lsdException w:name="Medium Grid 2 Accent 4" w:uiPriority="68"/>
-    <w:lsdException w:name="Medium Grid 3 Accent 4" w:uiPriority="69"/>
-    <w:lsdException w:name="Dark List Accent 4" w:uiPriority="70"/>
-    <w:lsdException w:name="Colorful Shading Accent 4" w:uiPriority="71"/>
-    <w:lsdException w:name="Colorful List Accent 4" w:uiPriority="72"/>
-    <w:lsdException w:name="Colorful Grid Accent 4" w:uiPriority="73"/>
-    <w:lsdException w:name="Light Shading Accent 5" w:uiPriority="60"/>
-    <w:lsdException w:name="Light List Accent 5" w:uiPriority="61"/>
-    <w:lsdException w:name="Light Grid Accent 5" w:uiPriority="62"/>
-    <w:lsdException w:name="Medium Shading 1 Accent 5" w:uiPriority="63"/>
-    <w:lsdException w:name="Medium Shading 2 Accent 5" w:uiPriority="64"/>
-    <w:lsdException w:name="Medium List 1 Accent 5" w:uiPriority="65"/>
-    <w:lsdException w:name="Medium List 2 Accent 5" w:uiPriority="66"/>
-    <w:lsdException w:name="Medium Grid 1 Accent 5" w:uiPriority="67"/>
-    <w:lsdException w:name="Medium Grid 2 Accent 5" w:uiPriority="68"/>
-    <w:lsdException w:name="Medium Grid 3 Accent 5" w:uiPriority="69"/>
-    <w:lsdException w:name="Dark List Accent 5" w:uiPriority="70"/>
-    <w:lsdException w:name="Colorful Shading Accent 5" w:uiPriority="71"/>
-    <w:lsdException w:name="Colorful List Accent 5" w:uiPriority="72"/>
-    <w:lsdException w:name="Colorful Grid Accent 5" w:uiPriority="73"/>
-    <w:lsdException w:name="Light Shading Accent 6" w:uiPriority="60"/>
-    <w:lsdException w:name="Light List Accent 6" w:uiPriority="61"/>
-    <w:lsdException w:name="Light Grid Accent 6" w:uiPriority="62"/>
-    <w:lsdException w:name="Medium Shading 1 Accent 6" w:uiPriority="63"/>
-    <w:lsdException w:name="Medium Shading 2 Accent 6" w:uiPriority="64"/>
-    <w:lsdException w:name="Medium List 1 Accent 6" w:uiPriority="65"/>
-    <w:lsdException w:name="Medium List 2 Accent 6" w:uiPriority="66"/>
-    <w:lsdException w:name="Medium Grid 1 Accent 6" w:uiPriority="67"/>
-    <w:lsdException w:name="Medium Grid 2 Accent 6" w:uiPriority="68"/>
-    <w:lsdException w:name="Medium Grid 3 Accent 6" w:uiPriority="69"/>
-    <w:lsdException w:name="Dark List Accent 6" w:uiPriority="70"/>
-    <w:lsdException w:name="Colorful Shading Accent 6" w:uiPriority="71"/>
-    <w:lsdException w:name="Colorful List Accent 6" w:uiPriority="72"/>
-    <w:lsdException w:name="Colorful Grid Accent 6" w:uiPriority="73"/>
-    <w:lsdException w:name="Subtle Emphasis" w:uiPriority="19" w:qFormat="1"/>
-    <w:lsdException w:name="Intense Emphasis" w:uiPriority="21" w:qFormat="1"/>
-    <w:lsdException w:name="Subtle Reference" w:uiPriority="31" w:qFormat="1"/>
-    <w:lsdException w:name="Intense Reference" w:uiPriority="32" w:qFormat="1"/>
-    <w:lsdException w:name="Book Title" w:uiPriority="33" w:qFormat="1"/>
-    <w:lsdException w:name="Bibliography" w:semiHidden="1" w:uiPriority="37" w:unhideWhenUsed="1"/>
-    <w:lsdException w:name="TOC Heading" w:semiHidden="1" w:uiPriority="39" w:unhideWhenUsed="1" w:qFormat="1"/>
-    <w:lsdException w:name="Plain Table 1" w:uiPriority="41"/>
-    <w:lsdException w:name="Plain Table 2" w:uiPriority="42"/>
-    <w:lsdException w:name="Plain Table 3" w:uiPriority="43"/>
-    <w:lsdException w:name="Plain Table 4" w:uiPriority="44"/>
-    <w:lsdException w:name="Plain Table 5" w:uiPriority="45"/>
-    <w:lsdException w:name="Grid Table Light" w:uiPriority="40"/>
-    <w:lsdException w:name="Grid Table 1 Light" w:uiPriority="46"/>
-    <w:lsdException w:name="Grid Table 2" w:uiPriority="47"/>
-    <w:lsdException w:name="Grid Table 3" w:uiPriority="48"/>
-    <w:lsdException w:name="Grid Table 4" w:uiPriority="49"/>
-    <w:lsdException w:name="Grid Table 5 Dark" w:uiPriority="50"/>
-    <w:lsdException w:name="Grid Table 6 Colorful" w:uiPriority="51"/>
-    <w:lsdException w:name="Grid Table 7 Colorful" w:uiPriority="52"/>
-    <w:lsdException w:name="Grid Table 1 Light Accent 1" w:uiPriority="46"/>
-    <w:lsdException w:name="Grid Table 2 Accent 1" w:uiPriority="47"/>
-    <w:lsdException w:name="Grid Table 3 Accent 1" w:uiPriority="48"/>
-    <w:lsdException w:name="Grid Table 4 Accent 1" w:uiPriority="49"/>
-    <w:lsdException w:name="Grid Table 5 Dark Accent 1" w:uiPriority="50"/>
-    <w:lsdException w:name="Grid Table 6 Colorful Accent 1" w:uiPriority="51"/>
-    <w:lsdException w:name="Grid Table 7 Colorful Accent 1" w:uiPriority="52"/>
-    <w:lsdException w:name="Grid Table 1 Light Accent 2" w:uiPriority="46"/>
-    <w:lsdException w:name="Grid Table 2 Accent 2" w:uiPriority="47"/>
-    <w:lsdException w:name="Grid Table 3 Accent 2" w:uiPriority="48"/>
-    <w:lsdException w:name="Grid Table 4 Accent 2" w:uiPriority="49"/>
-    <w:lsdException w:name="Grid Table 5 Dark Accent 2" w:uiPriority="50"/>
-    <w:lsdException w:name="Grid Table 6 Colorful Accent 2" w:uiPriority="51"/>
-    <w:lsdException w:name="Grid Table 7 Colorful Accent 2" w:uiPriority="52"/>
-    <w:lsdException w:name="Grid Table 1 Light Accent 3" w:uiPriority="46"/>
-    <w:lsdException w:name="Grid Table 2 Accent 3" w:uiPriority="47"/>
-    <w:lsdException w:name="Grid Table 3 Accent 3" w:uiPriority="48"/>
-    <w:lsdException w:name="Grid Table 4 Accent 3" w:uiPriority="49"/>
-    <w:lsdException w:name="Grid Table 5 Dark Accent 3" w:uiPriority="50"/>
-    <w:lsdException w:name="Grid Table 6 Colorful Accent 3" w:uiPriority="51"/>
-    <w:lsdException w:name="Grid Table 7 Colorful Accent 3" w:uiPriority="52"/>
-    <w:lsdException w:name="Grid Table 1 Light Accent 4" w:uiPriority="46"/>
-    <w:lsdException w:name="Grid Table 2 Accent 4" w:uiPriority="47"/>
-    <w:lsdException w:name="Grid Table 3 Accent 4" w:uiPriority="48"/>
-    <w:lsdException w:name="Grid Table 4 Accent 4" w:uiPriority="49"/>
-    <w:lsdException w:name="Grid Table 5 Dark Accent 4" w:uiPriority="50"/>
-    <w:lsdException w:name="Grid Table 6 Colorful Accent 4" w:uiPriority="51"/>
-    <w:lsdException w:name="Grid Table 7 Colorful Accent 4" w:uiPriority="52"/>
-    <w:lsdException w:name="Grid Table 1 Light Accent 5" w:uiPriority="46"/>
-    <w:lsdException w:name="Grid Table 2 Accent 5" w:uiPriority="47"/>
-    <w:lsdException w:name="Grid Table 3 Accent 5" w:uiPriority="48"/>
-    <w:lsdException w:name="Grid Table 4 Accent 5" w:uiPriority="49"/>
-    <w:lsdException w:name="Grid Table 5 Dark Accent 5" w:uiPriority="50"/>
-    <w:lsdException w:name="Grid Table 6 Colorful Accent 5" w:uiPriority="51"/>
-    <w:lsdException w:name="Grid Table 7 Colorful Accent 5" w:uiPriority="52"/>
-    <w:lsdException w:name="Grid Table 1 Light Accent 6" w:uiPriority="46"/>
-    <w:lsdException w:name="Grid Table 2 Accent 6" w:uiPriority="47"/>
-    <w:lsdException w:name="Grid Table 3 Accent 6" w:uiPriority="48"/>
-    <w:lsdException w:name="Grid Table 4 Accent 6" w:uiPriority="49"/>
-    <w:lsdException w:name="Grid Table 5 Dark Accent 6" w:uiPriority="50"/>
-    <w:lsdException w:name="Grid Table 6 Colorful Accent 6" w:uiPriority="51"/>
-    <w:lsdException w:name="Grid Table 7 Colorful Accent 6" w:uiPriority="52"/>
-    <w:lsdException w:name="List Table 1 Light" w:uiPriority="46"/>
-    <w:lsdException w:name="List Table 2" w:uiPriority="47"/>
-    <w:lsdException w:name="List Table 3" w:uiPriority="48"/>
-    <w:lsdException w:name="List Table 4" w:uiPriority="49"/>
-    <w:lsdException w:name="List Table 5 Dark" w:uiPriority="50"/>
-    <w:lsdException w:name="List Table 6 Colorful" w:uiPriority="51"/>
-    <w:lsdException w:name="List Table 7 Colorful" w:uiPriority="52"/>
-    <w:lsdException w:name="List Table 1 Light Accent 1" w:uiPriority="46"/>
-    <w:lsdException w:name="List Table 2 Accent 1" w:uiPriority="47"/>
-    <w:lsdException w:name="List Table 3 Accent 1" w:uiPriority="48"/>
-    <w:lsdException w:name="List Table 4 Accent 1" w:uiPriority="49"/>
-    <w:lsdException w:name="List Table 5 Dark Accent 1" w:uiPriority="50"/>
-    <w:lsdException w:name="List Table 6 Colorful Accent 1" w:uiPriority="51"/>
-    <w:lsdException w:name="List Table 7 Colorful Accent 1" w:uiPriority="52"/>
-    <w:lsdException w:name="List Table 1 Light Accent 2" w:uiPriority="46"/>
-    <w:lsdException w:name="List Table 2 Accent 2" w:uiPriority="47"/>
-    <w:lsdException w:name="List Table 3 Accent 2" w:uiPriority="48"/>
-    <w:lsdException w:name="List Table 4 Accent 2" w:uiPriority="49"/>
-    <w:lsdException w:name="List Table 5 Dark Accent 2" w:uiPriority="50"/>
-    <w:lsdException w:name="List Table 6 Colorful Accent 2" w:uiPriority="51"/>
-    <w:lsdException w:name="List Table 7 Colorful Accent 2" w:uiPriority="52"/>
-    <w:lsdException w:name="List Table 1 Light Accent 3" w:uiPriority="46"/>
-    <w:lsdException w:name="List Table 2 Accent 3" w:uiPriority="47"/>
-    <w:lsdException w:name="List Table 3 Accent 3" w:uiPriority="48"/>
-    <w:lsdException w:name="List Table 4 Accent 3" w:uiPriority="49"/>
-    <w:lsdException w:name="List Table 5 Dark Accent 3" w:uiPriority="50"/>
-    <w:lsdException w:name="List Table 6 Colorful Accent 3" w:uiPriority="51"/>
-    <w:lsdException w:name="List Table 7 Colorful Accent 3" w:uiPriority="52"/>
-    <w:lsdException w:name="List Table 1 Light Accent 4" w:uiPriority="46"/>
-    <w:lsdException w:name="List Table 2 Accent 4" w:uiPriority="47"/>
-    <w:lsdException w:name="List Table 3 Accent 4" w:uiPriority="48"/>
-    <w:lsdException w:name="List Table 4 Accent 4" w:uiPriority="49"/>
-    <w:lsdException w:name="List Table 5 Dark Accent 4" w:uiPriority="50"/>
-    <w:lsdException w:name="List Table 6 Colorful Accent 4" w:uiPriority="51"/>
-    <w:lsdException w:name="List Table 7 Colorful Accent 4" w:uiPriority="52"/>
-    <w:lsdException w:name="List Table 1 Light Accent 5" w:uiPriority="46"/>
-    <w:lsdException w:name="List Table 2 Accent 5" w:uiPriority="47"/>
-    <w:lsdException w:name="List Table 3 Accent 5" w:uiPriority="48"/>
-    <w:lsdException w:name="List Table 4 Accent 5" w:uiPriority="49"/>
-    <w:lsdException w:name="List Table 5 Dark Accent 5" w:uiPriority="50"/>
-    <w:lsdException w:name="List Table 6 Colorful Accent 5" w:uiPriority="51"/>
-    <w:lsdException w:name="List Table 7 Colorful Accent 5" w:uiPriority="52"/>
-    <w:lsdException w:name="List Table 1 Light Accent 6" w:uiPriority="46"/>
-    <w:lsdException w:name="List Table 2 Accent 6" w:uiPriority="47"/>
-    <w:lsdException w:name="List Table 3 Accent 6" w:uiPriority="48"/>
-    <w:lsdException w:name="List Table 4 Accent 6" w:uiPriority="49"/>
-    <w:lsdException w:name="List Table 5 Dark Accent 6" w:uiPriority="50"/>
-    <w:lsdException w:name="List Table 6 Colorful Accent 6" w:uiPriority="51"/>
-    <w:lsdException w:name="List Table 7 Colorful Accent 6" w:uiPriority="52"/>
-    <w:lsdException w:name="Mention" w:semiHidden="1" w:unhideWhenUsed="1"/>
-    <w:lsdException w:name="Smart Hyperlink" w:semiHidden="1" w:unhideWhenUsed="1"/>
-    <w:lsdException w:name="Hashtag" w:semiHidden="1" w:unhideWhenUsed="1"/>
-    <w:lsdException w:name="Unresolved Mention" w:semiHidden="1" w:unhideWhenUsed="1"/>
+  <w:latentStyles w:defLockedState="0" w:defUIPriority="99" w:defSemiHidden="1" w:defUnhideWhenUsed="1" w:defQFormat="0" w:count="267">
+    <w:lsdException w:name="Normal" w:semiHidden="0" w:uiPriority="0" w:unhideWhenUsed="0" w:qFormat="1"/>
+    <w:lsdException w:name="heading 1" w:semiHidden="0" w:uiPriority="9" w:unhideWhenUsed="0" w:qFormat="1"/>
+    <w:lsdException w:name="heading 2" w:uiPriority="9" w:qFormat="1"/>
+    <w:lsdException w:name="heading 3" w:uiPriority="9" w:qFormat="1"/>
+    <w:lsdException w:name="heading 4" w:uiPriority="9" w:qFormat="1"/>
+    <w:lsdException w:name="heading 5" w:uiPriority="9" w:qFormat="1"/>
+    <w:lsdException w:name="heading 6" w:uiPriority="9" w:qFormat="1"/>
+    <w:lsdException w:name="heading 7" w:uiPriority="9" w:qFormat="1"/>
+    <w:lsdException w:name="heading 8" w:uiPriority="9" w:qFormat="1"/>
+    <w:lsdException w:name="heading 9" w:uiPriority="9" w:qFormat="1"/>
+    <w:lsdException w:name="toc 1" w:uiPriority="39"/>
+    <w:lsdException w:name="toc 2" w:uiPriority="39"/>
+    <w:lsdException w:name="toc 3" w:uiPriority="39"/>
+    <w:lsdException w:name="toc 4" w:uiPriority="39"/>
+    <w:lsdException w:name="toc 5" w:uiPriority="39"/>
+    <w:lsdException w:name="toc 6" w:uiPriority="39"/>
+    <w:lsdException w:name="toc 7" w:uiPriority="39"/>
+    <w:lsdException w:name="toc 8" w:uiPriority="39"/>
+    <w:lsdException w:name="toc 9" w:uiPriority="39"/>
+    <w:lsdException w:name="caption" w:uiPriority="35" w:qFormat="1"/>
+    <w:lsdException w:name="Title" w:semiHidden="0" w:uiPriority="10" w:unhideWhenUsed="0" w:qFormat="1"/>
+    <w:lsdException w:name="Default Paragraph Font" w:uiPriority="1"/>
+    <w:lsdException w:name="Subtitle" w:semiHidden="0" w:uiPriority="11" w:unhideWhenUsed="0" w:qFormat="1"/>
+    <w:lsdException w:name="Strong" w:semiHidden="0" w:uiPriority="22" w:unhideWhenUsed="0" w:qFormat="1"/>
+    <w:lsdException w:name="Emphasis" w:semiHidden="0" w:uiPriority="20" w:unhideWhenUsed="0" w:qFormat="1"/>
+    <w:lsdException w:name="Table Grid" w:semiHidden="0" w:uiPriority="39" w:unhideWhenUsed="0"/>
+    <w:lsdException w:name="Placeholder Text" w:unhideWhenUsed="0"/>
+    <w:lsdException w:name="No Spacing" w:semiHidden="0" w:uiPriority="1" w:unhideWhenUsed="0" w:qFormat="1"/>
+    <w:lsdException w:name="Light Shading" w:semiHidden="0" w:uiPriority="60" w:unhideWhenUsed="0"/>
+    <w:lsdException w:name="Light List" w:semiHidden="0" w:uiPriority="61" w:unhideWhenUsed="0"/>
+    <w:lsdException w:name="Light Grid" w:semiHidden="0" w:uiPriority="62" w:unhideWhenUsed="0"/>
+    <w:lsdException w:name="Medium Shading 1" w:semiHidden="0" w:uiPriority="63" w:unhideWhenUsed="0"/>
+    <w:lsdException w:name="Medium Shading 2" w:semiHidden="0" w:uiPriority="64" w:unhideWhenUsed="0"/>
+    <w:lsdException w:name="Medium List 1" w:semiHidden="0" w:uiPriority="65" w:unhideWhenUsed="0"/>
+    <w:lsdException w:name="Medium List 2" w:semiHidden="0" w:uiPriority="66" w:unhideWhenUsed="0"/>
+    <w:lsdException w:name="Medium Grid 1" w:semiHidden="0" w:uiPriority="67" w:unhideWhenUsed="0"/>
+    <w:lsdException w:name="Medium Grid 2" w:semiHidden="0" w:uiPriority="68" w:unhideWhenUsed="0"/>
+    <w:lsdException w:name="Medium Grid 3" w:semiHidden="0" w:uiPriority="69" w:unhideWhenUsed="0"/>
+    <w:lsdException w:name="Dark List" w:semiHidden="0" w:uiPriority="70" w:unhideWhenUsed="0"/>
+    <w:lsdException w:name="Colorful Shading" w:semiHidden="0" w:uiPriority="71" w:unhideWhenUsed="0"/>
+    <w:lsdException w:name="Colorful List" w:semiHidden="0" w:uiPriority="72" w:unhideWhenUsed="0"/>
+    <w:lsdException w:name="Colorful Grid" w:semiHidden="0" w:uiPriority="73" w:unhideWhenUsed="0"/>
+    <w:lsdException w:name="Light Shading Accent 1" w:semiHidden="0" w:uiPriority="60" w:unhideWhenUsed="0"/>
+    <w:lsdException w:name="Light List Accent 1" w:semiHidden="0" w:uiPriority="61" w:unhideWhenUsed="0"/>
+    <w:lsdException w:name="Light Grid Accent 1" w:semiHidden="0" w:uiPriority="62" w:unhideWhenUsed="0"/>
+    <w:lsdException w:name="Medium Shading 1 Accent 1" w:semiHidden="0" w:uiPriority="63" w:unhideWhenUsed="0"/>
+    <w:lsdException w:name="Medium Shading 2 Accent 1" w:semiHidden="0" w:uiPriority="64" w:unhideWhenUsed="0"/>
+    <w:lsdException w:name="Medium List 1 Accent 1" w:semiHidden="0" w:uiPriority="65" w:unhideWhenUsed="0"/>
+    <w:lsdException w:name="Revision" w:unhideWhenUsed="0"/>
+    <w:lsdException w:name="List Paragraph" w:semiHidden="0" w:uiPriority="34" w:unhideWhenUsed="0" w:qFormat="1"/>
+    <w:lsdException w:name="Quote" w:semiHidden="0" w:uiPriority="29" w:unhideWhenUsed="0" w:qFormat="1"/>
+    <w:lsdException w:name="Intense Quote" w:semiHidden="0" w:uiPriority="30" w:unhideWhenUsed="0" w:qFormat="1"/>
+    <w:lsdException w:name="Medium List 2 Accent 1" w:semiHidden="0" w:uiPriority="66" w:unhideWhenUsed="0"/>
+    <w:lsdException w:name="Medium Grid 1 Accent 1" w:semiHidden="0" w:uiPriority="67" w:unhideWhenUsed="0"/>
+    <w:lsdException w:name="Medium Grid 2 Accent 1" w:semiHidden="0" w:uiPriority="68" w:unhideWhenUsed="0"/>
+    <w:lsdException w:name="Medium Grid 3 Accent 1" w:semiHidden="0" w:uiPriority="69" w:unhideWhenUsed="0"/>
+    <w:lsdException w:name="Dark List Accent 1" w:semiHidden="0" w:uiPriority="70" w:unhideWhenUsed="0"/>
+    <w:lsdException w:name="Colorful Shading Accent 1" w:semiHidden="0" w:uiPriority="71" w:unhideWhenUsed="0"/>
+    <w:lsdException w:name="Colorful List Accent 1" w:semiHidden="0" w:uiPriority="72" w:unhideWhenUsed="0"/>
+    <w:lsdException w:name="Colorful Grid Accent 1" w:semiHidden="0" w:uiPriority="73" w:unhideWhenUsed="0"/>
+    <w:lsdException w:name="Light Shading Accent 2" w:semiHidden="0" w:uiPriority="60" w:unhideWhenUsed="0"/>
+    <w:lsdException w:name="Light List Accent 2" w:semiHidden="0" w:uiPriority="61" w:unhideWhenUsed="0"/>
+    <w:lsdException w:name="Light Grid Accent 2" w:semiHidden="0" w:uiPriority="62" w:unhideWhenUsed="0"/>
+    <w:lsdException w:name="Medium Shading 1 Accent 2" w:semiHidden="0" w:uiPriority="63" w:unhideWhenUsed="0"/>
+    <w:lsdException w:name="Medium Shading 2 Accent 2" w:semiHidden="0" w:uiPriority="64" w:unhideWhenUsed="0"/>
+    <w:lsdException w:name="Medium List 1 Accent 2" w:semiHidden="0" w:uiPriority="65" w:unhideWhenUsed="0"/>
+    <w:lsdException w:name="Medium List 2 Accent 2" w:semiHidden="0" w:uiPriority="66" w:unhideWhenUsed="0"/>
+    <w:lsdException w:name="Medium Grid 1 Accent 2" w:semiHidden="0" w:uiPriority="67" w:unhideWhenUsed="0"/>
+    <w:lsdException w:name="Medium Grid 2 Accent 2" w:semiHidden="0" w:uiPriority="68" w:unhideWhenUsed="0"/>
+    <w:lsdException w:name="Medium Grid 3 Accent 2" w:semiHidden="0" w:uiPriority="69" w:unhideWhenUsed="0"/>
+    <w:lsdException w:name="Dark List Accent 2" w:semiHidden="0" w:uiPriority="70" w:unhideWhenUsed="0"/>
+    <w:lsdException w:name="Colorful Shading Accent 2" w:semiHidden="0" w:uiPriority="71" w:unhideWhenUsed="0"/>
+    <w:lsdException w:name="Colorful List Accent 2" w:semiHidden="0" w:uiPriority="72" w:unhideWhenUsed="0"/>
+    <w:lsdException w:name="Colorful Grid Accent 2" w:semiHidden="0" w:uiPriority="73" w:unhideWhenUsed="0"/>
+    <w:lsdException w:name="Light Shading Accent 3" w:semiHidden="0" w:uiPriority="60" w:unhideWhenUsed="0"/>
+    <w:lsdException w:name="Light List Accent 3" w:semiHidden="0" w:uiPriority="61" w:unhideWhenUsed="0"/>
+    <w:lsdException w:name="Light Grid Accent 3" w:semiHidden="0" w:uiPriority="62" w:unhideWhenUsed="0"/>
+    <w:lsdException w:name="Medium Shading 1 Accent 3" w:semiHidden="0" w:uiPriority="63" w:unhideWhenUsed="0"/>
+    <w:lsdException w:name="Medium Shading 2 Accent 3" w:semiHidden="0" w:uiPriority="64" w:unhideWhenUsed="0"/>
+    <w:lsdException w:name="Medium List 1 Accent 3" w:semiHidden="0" w:uiPriority="65" w:unhideWhenUsed="0"/>
+    <w:lsdException w:name="Medium List 2 Accent 3" w:semiHidden="0" w:uiPriority="66" w:unhideWhenUsed="0"/>
+    <w:lsdException w:name="Medium Grid 1 Accent 3" w:semiHidden="0" w:uiPriority="67" w:unhideWhenUsed="0"/>
+    <w:lsdException w:name="Medium Grid 2 Accent 3" w:semiHidden="0" w:uiPriority="68" w:unhideWhenUsed="0"/>
+    <w:lsdException w:name="Medium Grid 3 Accent 3" w:semiHidden="0" w:uiPriority="69" w:unhideWhenUsed="0"/>
+    <w:lsdException w:name="Dark List Accent 3" w:semiHidden="0" w:uiPriority="70" w:unhideWhenUsed="0"/>
+    <w:lsdException w:name="Colorful Shading Accent 3" w:semiHidden="0" w:uiPriority="71" w:unhideWhenUsed="0"/>
+    <w:lsdException w:name="Colorful List Accent 3" w:semiHidden="0" w:uiPriority="72" w:unhideWhenUsed="0"/>
+    <w:lsdException w:name="Colorful Grid Accent 3" w:semiHidden="0" w:uiPriority="73" w:unhideWhenUsed="0"/>
+    <w:lsdException w:name="Light Shading Accent 4" w:semiHidden="0" w:uiPriority="60" w:unhideWhenUsed="0"/>
+    <w:lsdException w:name="Light List Accent 4" w:semiHidden="0" w:uiPriority="61" w:unhideWhenUsed="0"/>
+    <w:lsdException w:name="Light Grid Accent 4" w:semiHidden="0" w:uiPriority="62" w:unhideWhenUsed="0"/>
+    <w:lsdException w:name="Medium Shading 1 Accent 4" w:semiHidden="0" w:uiPriority="63" w:unhideWhenUsed="0"/>
+    <w:lsdException w:name="Medium Shading 2 Accent 4" w:semiHidden="0" w:uiPriority="64" w:unhideWhenUsed="0"/>
+    <w:lsdException w:name="Medium List 1 Accent 4" w:semiHidden="0" w:uiPriority="65" w:unhideWhenUsed="0"/>
+    <w:lsdException w:name="Medium List 2 Accent 4" w:semiHidden="0" w:uiPriority="66" w:unhideWhenUsed="0"/>
+    <w:lsdException w:name="Medium Grid 1 Accent 4" w:semiHidden="0" w:uiPriority="67" w:unhideWhenUsed="0"/>
+    <w:lsdException w:name="Medium Grid 2 Accent 4" w:semiHidden="0" w:uiPriority="68" w:unhideWhenUsed="0"/>
+    <w:lsdException w:name="Medium Grid 3 Accent 4" w:semiHidden="0" w:uiPriority="69" w:unhideWhenUsed="0"/>
+    <w:lsdException w:name="Dark List Accent 4" w:semiHidden="0" w:uiPriority="70" w:unhideWhenUsed="0"/>
+    <w:lsdException w:name="Colorful Shading Accent 4" w:semiHidden="0" w:uiPriority="71" w:unhideWhenUsed="0"/>
+    <w:lsdException w:name="Colorful List Accent 4" w:semiHidden="0" w:uiPriority="72" w:unhideWhenUsed="0"/>
+    <w:lsdException w:name="Colorful Grid Accent 4" w:semiHidden="0" w:uiPriority="73" w:unhideWhenUsed="0"/>
+    <w:lsdException w:name="Light Shading Accent 5" w:semiHidden="0" w:uiPriority="60" w:unhideWhenUsed="0"/>
+    <w:lsdException w:name="Light List Accent 5" w:semiHidden="0" w:uiPriority="61" w:unhideWhenUsed="0"/>
+    <w:lsdException w:name="Light Grid Accent 5" w:semiHidden="0" w:uiPriority="62" w:unhideWhenUsed="0"/>
+    <w:lsdException w:name="Medium Shading 1 Accent 5" w:semiHidden="0" w:uiPriority="63" w:unhideWhenUsed="0"/>
+    <w:lsdException w:name="Medium Shading 2 Accent 5" w:semiHidden="0" w:uiPriority="64" w:unhideWhenUsed="0"/>
+    <w:lsdException w:name="Medium List 1 Accent 5" w:semiHidden="0" w:uiPriority="65" w:unhideWhenUsed="0"/>
+    <w:lsdException w:name="Medium List 2 Accent 5" w:semiHidden="0" w:uiPriority="66" w:unhideWhenUsed="0"/>
+    <w:lsdException w:name="Medium Grid 1 Accent 5" w:semiHidden="0" w:uiPriority="67" w:unhideWhenUsed="0"/>
+    <w:lsdException w:name="Medium Grid 2 Accent 5" w:semiHidden="0" w:uiPriority="68" w:unhideWhenUsed="0"/>
+    <w:lsdException w:name="Medium Grid 3 Accent 5" w:semiHidden="0" w:uiPriority="69" w:unhideWhenUsed="0"/>
+    <w:lsdException w:name="Dark List Accent 5" w:semiHidden="0" w:uiPriority="70" w:unhideWhenUsed="0"/>
+    <w:lsdException w:name="Colorful Shading Accent 5" w:semiHidden="0" w:uiPriority="71" w:unhideWhenUsed="0"/>
+    <w:lsdException w:name="Colorful List Accent 5" w:semiHidden="0" w:uiPriority="72" w:unhideWhenUsed="0"/>
+    <w:lsdException w:name="Colorful Grid Accent 5" w:semiHidden="0" w:uiPriority="73" w:unhideWhenUsed="0"/>
+    <w:lsdException w:name="Light Shading Accent 6" w:semiHidden="0" w:uiPriority="60" w:unhideWhenUsed="0"/>
+    <w:lsdException w:name="Light List Accent 6" w:semiHidden="0" w:uiPriority="61" w:unhideWhenUsed="0"/>
+    <w:lsdException w:name="Light Grid Accent 6" w:semiHidden="0" w:uiPriority="62" w:unhideWhenUsed="0"/>
+    <w:lsdException w:name="Medium Shading 1 Accent 6" w:semiHidden="0" w:uiPriority="63" w:unhideWhenUsed="0"/>
+    <w:lsdException w:name="Medium Shading 2 Accent 6" w:semiHidden="0" w:uiPriority="64" w:unhideWhenUsed="0"/>
+    <w:lsdException w:name="Medium List 1 Accent 6" w:semiHidden="0" w:uiPriority="65" w:unhideWhenUsed="0"/>
+    <w:lsdException w:name="Medium List 2 Accent 6" w:semiHidden="0" w:uiPriority="66" w:unhideWhenUsed="0"/>
+    <w:lsdException w:name="Medium Grid 1 Accent 6" w:semiHidden="0" w:uiPriority="67" w:unhideWhenUsed="0"/>
+    <w:lsdException w:name="Medium Grid 2 Accent 6" w:semiHidden="0" w:uiPriority="68" w:unhideWhenUsed="0"/>
+    <w:lsdException w:name="Medium Grid 3 Accent 6" w:semiHidden="0" w:uiPriority="69" w:unhideWhenUsed="0"/>
+    <w:lsdException w:name="Dark List Accent 6" w:semiHidden="0" w:uiPriority="70" w:unhideWhenUsed="0"/>
+    <w:lsdException w:name="Colorful Shading Accent 6" w:semiHidden="0" w:uiPriority="71" w:unhideWhenUsed="0"/>
+    <w:lsdException w:name="Colorful List Accent 6" w:semiHidden="0" w:uiPriority="72" w:unhideWhenUsed="0"/>
+    <w:lsdException w:name="Colorful Grid Accent 6" w:semiHidden="0" w:uiPriority="73" w:unhideWhenUsed="0"/>
+    <w:lsdException w:name="Subtle Emphasis" w:semiHidden="0" w:uiPriority="19" w:unhideWhenUsed="0" w:qFormat="1"/>
+    <w:lsdException w:name="Intense Emphasis" w:semiHidden="0" w:uiPriority="21" w:unhideWhenUsed="0" w:qFormat="1"/>
+    <w:lsdException w:name="Subtle Reference" w:semiHidden="0" w:uiPriority="31" w:unhideWhenUsed="0" w:qFormat="1"/>
+    <w:lsdException w:name="Intense Reference" w:semiHidden="0" w:uiPriority="32" w:unhideWhenUsed="0" w:qFormat="1"/>
+    <w:lsdException w:name="Book Title" w:semiHidden="0" w:uiPriority="33" w:unhideWhenUsed="0" w:qFormat="1"/>
+    <w:lsdException w:name="Bibliography" w:uiPriority="37"/>
+    <w:lsdException w:name="TOC Heading" w:uiPriority="39" w:qFormat="1"/>
+  </w:latentStyles>
+  <w:style w:type="paragraph" w:default="1" w:styleId="Normal">
+    <w:name w:val="Normal"/>
+    <w:qFormat/>
+  </w:style>
+  <w:style w:type="character" w:default="1" w:styleId="DefaultParagraphFont">
+    <w:name w:val="Default Paragraph Font"/>
+    <w:uiPriority w:val="1"/>
+    <w:semiHidden/>
+    <w:unhideWhenUsed/>
+  </w:style>
+  <w:style w:type="table" w:default="1" w:styleId="TableNormal">
+    <w:name w:val="Normal Table"/>
+    <w:uiPriority w:val="99"/>
+    <w:semiHidden/>
+    <w:unhideWhenUsed/>
+    <w:tblPr>
+      <w:tblInd w:w="0" w:type="dxa"/>
+      <w:tblCellMar>
+        <w:top w:w="0" w:type="dxa"/>
+        <w:left w:w="108" w:type="dxa"/>
+        <w:bottom w:w="0" w:type="dxa"/>
+        <w:right w:w="108" w:type="dxa"/>
+      </w:tblCellMar>
+    </w:tblPr>
+  </w:style>
+  <w:style w:type="numbering" w:default="1" w:styleId="NoList">
+    <w:name w:val="No List"/>
+    <w:uiPriority w:val="99"/>
+    <w:semiHidden/>
+    <w:unhideWhenUsed/>
+  </w:style>
+  <w:style w:type="paragraph" w:styleId="ListParagraph">
+    <w:name w:val="List Paragraph"/>
+    <w:basedOn w:val="Normal"/>
+    <w:uiPriority w:val="34"/>
+    <w:qFormat/>
+    <w:rsid w:val="00A7245A"/>
+    <w:pPr>
+      <w:ind w:left="720"/>
+      <w:contextualSpacing/>
+    </w:pPr>
+  </w:style>
+</w:styles>
+</file>
+
+<file path=word/stylesWithEffects.xml><?xml version="1.0" encoding="utf-8"?>
+<w:styles xmlns:wpc="http://schemas.microsoft.com/office/word/2010/wordprocessingCanvas" xmlns:mc="http://schemas.openxmlformats.org/markup-compatibility/2006" xmlns:o="urn:schemas-microsoft-com:office:office" xmlns:r="http://schemas.openxmlformats.org/officeDocument/2006/relationships" xmlns:m="http://schemas.openxmlformats.org/officeDocument/2006/math" xmlns:v="urn:schemas-microsoft-com:vml" xmlns:wp14="http://schemas.microsoft.com/office/word/2010/wordprocessingDrawing" xmlns:wp="http://schemas.openxmlformats.org/drawingml/2006/wordprocessingDrawing" xmlns:w10="urn:schemas-microsoft-com:office:word" xmlns:w="http://schemas.openxmlformats.org/wordprocessingml/2006/main" xmlns:w14="http://schemas.microsoft.com/office/word/2010/wordml" xmlns:wpg="http://schemas.microsoft.com/office/word/2010/wordprocessingGroup" xmlns:wpi="http://schemas.microsoft.com/office/word/2010/wordprocessingInk" xmlns:wne="http://schemas.microsoft.com/office/word/2006/wordml" xmlns:wps="http://schemas.microsoft.com/office/word/2010/wordprocessingShape" mc:Ignorable="w14 wp14">
+  <w:docDefaults>
+    <w:rPrDefault>
+      <w:rPr>
+        <w:rFonts w:asciiTheme="minorHAnsi" w:eastAsiaTheme="minorHAnsi" w:hAnsiTheme="minorHAnsi" w:cstheme="minorBidi"/>
+        <w:sz w:val="22"/>
+        <w:szCs w:val="22"/>
+        <w:lang w:val="en-US" w:eastAsia="en-US" w:bidi="ar-SA"/>
+      </w:rPr>
+    </w:rPrDefault>
+    <w:pPrDefault>
+      <w:pPr>
+        <w:spacing w:after="160" w:line="259" w:lineRule="auto"/>
+      </w:pPr>
+    </w:pPrDefault>
+  </w:docDefaults>
+  <w:latentStyles w:defLockedState="0" w:defUIPriority="99" w:defSemiHidden="1" w:defUnhideWhenUsed="1" w:defQFormat="0" w:count="267">
+    <w:lsdException w:name="Normal" w:semiHidden="0" w:uiPriority="0" w:unhideWhenUsed="0" w:qFormat="1"/>
+    <w:lsdException w:name="heading 1" w:semiHidden="0" w:uiPriority="9" w:unhideWhenUsed="0" w:qFormat="1"/>
+    <w:lsdException w:name="heading 2" w:uiPriority="9" w:qFormat="1"/>
+    <w:lsdException w:name="heading 3" w:uiPriority="9" w:qFormat="1"/>
+    <w:lsdException w:name="heading 4" w:uiPriority="9" w:qFormat="1"/>
+    <w:lsdException w:name="heading 5" w:uiPriority="9" w:qFormat="1"/>
+    <w:lsdException w:name="heading 6" w:uiPriority="9" w:qFormat="1"/>
+    <w:lsdException w:name="heading 7" w:uiPriority="9" w:qFormat="1"/>
+    <w:lsdException w:name="heading 8" w:uiPriority="9" w:qFormat="1"/>
+    <w:lsdException w:name="heading 9" w:uiPriority="9" w:qFormat="1"/>
+    <w:lsdException w:name="toc 1" w:uiPriority="39"/>
+    <w:lsdException w:name="toc 2" w:uiPriority="39"/>
+    <w:lsdException w:name="toc 3" w:uiPriority="39"/>
+    <w:lsdException w:name="toc 4" w:uiPriority="39"/>
+    <w:lsdException w:name="toc 5" w:uiPriority="39"/>
+    <w:lsdException w:name="toc 6" w:uiPriority="39"/>
+    <w:lsdException w:name="toc 7" w:uiPriority="39"/>
+    <w:lsdException w:name="toc 8" w:uiPriority="39"/>
+    <w:lsdException w:name="toc 9" w:uiPriority="39"/>
+    <w:lsdException w:name="caption" w:uiPriority="35" w:qFormat="1"/>
+    <w:lsdException w:name="Title" w:semiHidden="0" w:uiPriority="10" w:unhideWhenUsed="0" w:qFormat="1"/>
+    <w:lsdException w:name="Default Paragraph Font" w:uiPriority="1"/>
+    <w:lsdException w:name="Subtitle" w:semiHidden="0" w:uiPriority="11" w:unhideWhenUsed="0" w:qFormat="1"/>
+    <w:lsdException w:name="Strong" w:semiHidden="0" w:uiPriority="22" w:unhideWhenUsed="0" w:qFormat="1"/>
+    <w:lsdException w:name="Emphasis" w:semiHidden="0" w:uiPriority="20" w:unhideWhenUsed="0" w:qFormat="1"/>
+    <w:lsdException w:name="Table Grid" w:semiHidden="0" w:uiPriority="39" w:unhideWhenUsed="0"/>
+    <w:lsdException w:name="Placeholder Text" w:unhideWhenUsed="0"/>
+    <w:lsdException w:name="No Spacing" w:semiHidden="0" w:uiPriority="1" w:unhideWhenUsed="0" w:qFormat="1"/>
+    <w:lsdException w:name="Light Shading" w:semiHidden="0" w:uiPriority="60" w:unhideWhenUsed="0"/>
+    <w:lsdException w:name="Light List" w:semiHidden="0" w:uiPriority="61" w:unhideWhenUsed="0"/>
+    <w:lsdException w:name="Light Grid" w:semiHidden="0" w:uiPriority="62" w:unhideWhenUsed="0"/>
+    <w:lsdException w:name="Medium Shading 1" w:semiHidden="0" w:uiPriority="63" w:unhideWhenUsed="0"/>
+    <w:lsdException w:name="Medium Shading 2" w:semiHidden="0" w:uiPriority="64" w:unhideWhenUsed="0"/>
+    <w:lsdException w:name="Medium List 1" w:semiHidden="0" w:uiPriority="65" w:unhideWhenUsed="0"/>
+    <w:lsdException w:name="Medium List 2" w:semiHidden="0" w:uiPriority="66" w:unhideWhenUsed="0"/>
+    <w:lsdException w:name="Medium Grid 1" w:semiHidden="0" w:uiPriority="67" w:unhideWhenUsed="0"/>
+    <w:lsdException w:name="Medium Grid 2" w:semiHidden="0" w:uiPriority="68" w:unhideWhenUsed="0"/>
+    <w:lsdException w:name="Medium Grid 3" w:semiHidden="0" w:uiPriority="69" w:unhideWhenUsed="0"/>
+    <w:lsdException w:name="Dark List" w:semiHidden="0" w:uiPriority="70" w:unhideWhenUsed="0"/>
+    <w:lsdException w:name="Colorful Shading" w:semiHidden="0" w:uiPriority="71" w:unhideWhenUsed="0"/>
+    <w:lsdException w:name="Colorful List" w:semiHidden="0" w:uiPriority="72" w:unhideWhenUsed="0"/>
+    <w:lsdException w:name="Colorful Grid" w:semiHidden="0" w:uiPriority="73" w:unhideWhenUsed="0"/>
+    <w:lsdException w:name="Light Shading Accent 1" w:semiHidden="0" w:uiPriority="60" w:unhideWhenUsed="0"/>
+    <w:lsdException w:name="Light List Accent 1" w:semiHidden="0" w:uiPriority="61" w:unhideWhenUsed="0"/>
+    <w:lsdException w:name="Light Grid Accent 1" w:semiHidden="0" w:uiPriority="62" w:unhideWhenUsed="0"/>
+    <w:lsdException w:name="Medium Shading 1 Accent 1" w:semiHidden="0" w:uiPriority="63" w:unhideWhenUsed="0"/>
+    <w:lsdException w:name="Medium Shading 2 Accent 1" w:semiHidden="0" w:uiPriority="64" w:unhideWhenUsed="0"/>
+    <w:lsdException w:name="Medium List 1 Accent 1" w:semiHidden="0" w:uiPriority="65" w:unhideWhenUsed="0"/>
+    <w:lsdException w:name="Revision" w:unhideWhenUsed="0"/>
+    <w:lsdException w:name="List Paragraph" w:semiHidden="0" w:uiPriority="34" w:unhideWhenUsed="0" w:qFormat="1"/>
+    <w:lsdException w:name="Quote" w:semiHidden="0" w:uiPriority="29" w:unhideWhenUsed="0" w:qFormat="1"/>
+    <w:lsdException w:name="Intense Quote" w:semiHidden="0" w:uiPriority="30" w:unhideWhenUsed="0" w:qFormat="1"/>
+    <w:lsdException w:name="Medium List 2 Accent 1" w:semiHidden="0" w:uiPriority="66" w:unhideWhenUsed="0"/>
+    <w:lsdException w:name="Medium Grid 1 Accent 1" w:semiHidden="0" w:uiPriority="67" w:unhideWhenUsed="0"/>
+    <w:lsdException w:name="Medium Grid 2 Accent 1" w:semiHidden="0" w:uiPriority="68" w:unhideWhenUsed="0"/>
+    <w:lsdException w:name="Medium Grid 3 Accent 1" w:semiHidden="0" w:uiPriority="69" w:unhideWhenUsed="0"/>
+    <w:lsdException w:name="Dark List Accent 1" w:semiHidden="0" w:uiPriority="70" w:unhideWhenUsed="0"/>
+    <w:lsdException w:name="Colorful Shading Accent 1" w:semiHidden="0" w:uiPriority="71" w:unhideWhenUsed="0"/>
+    <w:lsdException w:name="Colorful List Accent 1" w:semiHidden="0" w:uiPriority="72" w:unhideWhenUsed="0"/>
+    <w:lsdException w:name="Colorful Grid Accent 1" w:semiHidden="0" w:uiPriority="73" w:unhideWhenUsed="0"/>
+    <w:lsdException w:name="Light Shading Accent 2" w:semiHidden="0" w:uiPriority="60" w:unhideWhenUsed="0"/>
+    <w:lsdException w:name="Light List Accent 2" w:semiHidden="0" w:uiPriority="61" w:unhideWhenUsed="0"/>
+    <w:lsdException w:name="Light Grid Accent 2" w:semiHidden="0" w:uiPriority="62" w:unhideWhenUsed="0"/>
+    <w:lsdException w:name="Medium Shading 1 Accent 2" w:semiHidden="0" w:uiPriority="63" w:unhideWhenUsed="0"/>
+    <w:lsdException w:name="Medium Shading 2 Accent 2" w:semiHidden="0" w:uiPriority="64" w:unhideWhenUsed="0"/>
+    <w:lsdException w:name="Medium List 1 Accent 2" w:semiHidden="0" w:uiPriority="65" w:unhideWhenUsed="0"/>
+    <w:lsdException w:name="Medium List 2 Accent 2" w:semiHidden="0" w:uiPriority="66" w:unhideWhenUsed="0"/>
+    <w:lsdException w:name="Medium Grid 1 Accent 2" w:semiHidden="0" w:uiPriority="67" w:unhideWhenUsed="0"/>
+    <w:lsdException w:name="Medium Grid 2 Accent 2" w:semiHidden="0" w:uiPriority="68" w:unhideWhenUsed="0"/>
+    <w:lsdException w:name="Medium Grid 3 Accent 2" w:semiHidden="0" w:uiPriority="69" w:unhideWhenUsed="0"/>
+    <w:lsdException w:name="Dark List Accent 2" w:semiHidden="0" w:uiPriority="70" w:unhideWhenUsed="0"/>
+    <w:lsdException w:name="Colorful Shading Accent 2" w:semiHidden="0" w:uiPriority="71" w:unhideWhenUsed="0"/>
+    <w:lsdException w:name="Colorful List Accent 2" w:semiHidden="0" w:uiPriority="72" w:unhideWhenUsed="0"/>
+    <w:lsdException w:name="Colorful Grid Accent 2" w:semiHidden="0" w:uiPriority="73" w:unhideWhenUsed="0"/>
+    <w:lsdException w:name="Light Shading Accent 3" w:semiHidden="0" w:uiPriority="60" w:unhideWhenUsed="0"/>
+    <w:lsdException w:name="Light List Accent 3" w:semiHidden="0" w:uiPriority="61" w:unhideWhenUsed="0"/>
+    <w:lsdException w:name="Light Grid Accent 3" w:semiHidden="0" w:uiPriority="62" w:unhideWhenUsed="0"/>
+    <w:lsdException w:name="Medium Shading 1 Accent 3" w:semiHidden="0" w:uiPriority="63" w:unhideWhenUsed="0"/>
+    <w:lsdException w:name="Medium Shading 2 Accent 3" w:semiHidden="0" w:uiPriority="64" w:unhideWhenUsed="0"/>
+    <w:lsdException w:name="Medium List 1 Accent 3" w:semiHidden="0" w:uiPriority="65" w:unhideWhenUsed="0"/>
+    <w:lsdException w:name="Medium List 2 Accent 3" w:semiHidden="0" w:uiPriority="66" w:unhideWhenUsed="0"/>
+    <w:lsdException w:name="Medium Grid 1 Accent 3" w:semiHidden="0" w:uiPriority="67" w:unhideWhenUsed="0"/>
+    <w:lsdException w:name="Medium Grid 2 Accent 3" w:semiHidden="0" w:uiPriority="68" w:unhideWhenUsed="0"/>
+    <w:lsdException w:name="Medium Grid 3 Accent 3" w:semiHidden="0" w:uiPriority="69" w:unhideWhenUsed="0"/>
+    <w:lsdException w:name="Dark List Accent 3" w:semiHidden="0" w:uiPriority="70" w:unhideWhenUsed="0"/>
+    <w:lsdException w:name="Colorful Shading Accent 3" w:semiHidden="0" w:uiPriority="71" w:unhideWhenUsed="0"/>
+    <w:lsdException w:name="Colorful List Accent 3" w:semiHidden="0" w:uiPriority="72" w:unhideWhenUsed="0"/>
+    <w:lsdException w:name="Colorful Grid Accent 3" w:semiHidden="0" w:uiPriority="73" w:unhideWhenUsed="0"/>
+    <w:lsdException w:name="Light Shading Accent 4" w:semiHidden="0" w:uiPriority="60" w:unhideWhenUsed="0"/>
+    <w:lsdException w:name="Light List Accent 4" w:semiHidden="0" w:uiPriority="61" w:unhideWhenUsed="0"/>
+    <w:lsdException w:name="Light Grid Accent 4" w:semiHidden="0" w:uiPriority="62" w:unhideWhenUsed="0"/>
+    <w:lsdException w:name="Medium Shading 1 Accent 4" w:semiHidden="0" w:uiPriority="63" w:unhideWhenUsed="0"/>
+    <w:lsdException w:name="Medium Shading 2 Accent 4" w:semiHidden="0" w:uiPriority="64" w:unhideWhenUsed="0"/>
+    <w:lsdException w:name="Medium List 1 Accent 4" w:semiHidden="0" w:uiPriority="65" w:unhideWhenUsed="0"/>
+    <w:lsdException w:name="Medium List 2 Accent 4" w:semiHidden="0" w:uiPriority="66" w:unhideWhenUsed="0"/>
+    <w:lsdException w:name="Medium Grid 1 Accent 4" w:semiHidden="0" w:uiPriority="67" w:unhideWhenUsed="0"/>
+    <w:lsdException w:name="Medium Grid 2 Accent 4" w:semiHidden="0" w:uiPriority="68" w:unhideWhenUsed="0"/>
+    <w:lsdException w:name="Medium Grid 3 Accent 4" w:semiHidden="0" w:uiPriority="69" w:unhideWhenUsed="0"/>
+    <w:lsdException w:name="Dark List Accent 4" w:semiHidden="0" w:uiPriority="70" w:unhideWhenUsed="0"/>
+    <w:lsdException w:name="Colorful Shading Accent 4" w:semiHidden="0" w:uiPriority="71" w:unhideWhenUsed="0"/>
+    <w:lsdException w:name="Colorful List Accent 4" w:semiHidden="0" w:uiPriority="72" w:unhideWhenUsed="0"/>
+    <w:lsdException w:name="Colorful Grid Accent 4" w:semiHidden="0" w:uiPriority="73" w:unhideWhenUsed="0"/>
+    <w:lsdException w:name="Light Shading Accent 5" w:semiHidden="0" w:uiPriority="60" w:unhideWhenUsed="0"/>
+    <w:lsdException w:name="Light List Accent 5" w:semiHidden="0" w:uiPriority="61" w:unhideWhenUsed="0"/>
+    <w:lsdException w:name="Light Grid Accent 5" w:semiHidden="0" w:uiPriority="62" w:unhideWhenUsed="0"/>
+    <w:lsdException w:name="Medium Shading 1 Accent 5" w:semiHidden="0" w:uiPriority="63" w:unhideWhenUsed="0"/>
+    <w:lsdException w:name="Medium Shading 2 Accent 5" w:semiHidden="0" w:uiPriority="64" w:unhideWhenUsed="0"/>
+    <w:lsdException w:name="Medium List 1 Accent 5" w:semiHidden="0" w:uiPriority="65" w:unhideWhenUsed="0"/>
+    <w:lsdException w:name="Medium List 2 Accent 5" w:semiHidden="0" w:uiPriority="66" w:unhideWhenUsed="0"/>
+    <w:lsdException w:name="Medium Grid 1 Accent 5" w:semiHidden="0" w:uiPriority="67" w:unhideWhenUsed="0"/>
+    <w:lsdException w:name="Medium Grid 2 Accent 5" w:semiHidden="0" w:uiPriority="68" w:unhideWhenUsed="0"/>
+    <w:lsdException w:name="Medium Grid 3 Accent 5" w:semiHidden="0" w:uiPriority="69" w:unhideWhenUsed="0"/>
+    <w:lsdException w:name="Dark List Accent 5" w:semiHidden="0" w:uiPriority="70" w:unhideWhenUsed="0"/>
+    <w:lsdException w:name="Colorful Shading Accent 5" w:semiHidden="0" w:uiPriority="71" w:unhideWhenUsed="0"/>
+    <w:lsdException w:name="Colorful List Accent 5" w:semiHidden="0" w:uiPriority="72" w:unhideWhenUsed="0"/>
+    <w:lsdException w:name="Colorful Grid Accent 5" w:semiHidden="0" w:uiPriority="73" w:unhideWhenUsed="0"/>
+    <w:lsdException w:name="Light Shading Accent 6" w:semiHidden="0" w:uiPriority="60" w:unhideWhenUsed="0"/>
+    <w:lsdException w:name="Light List Accent 6" w:semiHidden="0" w:uiPriority="61" w:unhideWhenUsed="0"/>
+    <w:lsdException w:name="Light Grid Accent 6" w:semiHidden="0" w:uiPriority="62" w:unhideWhenUsed="0"/>
+    <w:lsdException w:name="Medium Shading 1 Accent 6" w:semiHidden="0" w:uiPriority="63" w:unhideWhenUsed="0"/>
+    <w:lsdException w:name="Medium Shading 2 Accent 6" w:semiHidden="0" w:uiPriority="64" w:unhideWhenUsed="0"/>
+    <w:lsdException w:name="Medium List 1 Accent 6" w:semiHidden="0" w:uiPriority="65" w:unhideWhenUsed="0"/>
+    <w:lsdException w:name="Medium List 2 Accent 6" w:semiHidden="0" w:uiPriority="66" w:unhideWhenUsed="0"/>
+    <w:lsdException w:name="Medium Grid 1 Accent 6" w:semiHidden="0" w:uiPriority="67" w:unhideWhenUsed="0"/>
+    <w:lsdException w:name="Medium Grid 2 Accent 6" w:semiHidden="0" w:uiPriority="68" w:unhideWhenUsed="0"/>
+    <w:lsdException w:name="Medium Grid 3 Accent 6" w:semiHidden="0" w:uiPriority="69" w:unhideWhenUsed="0"/>
+    <w:lsdException w:name="Dark List Accent 6" w:semiHidden="0" w:uiPriority="70" w:unhideWhenUsed="0"/>
+    <w:lsdException w:name="Colorful Shading Accent 6" w:semiHidden="0" w:uiPriority="71" w:unhideWhenUsed="0"/>
+    <w:lsdException w:name="Colorful List Accent 6" w:semiHidden="0" w:uiPriority="72" w:unhideWhenUsed="0"/>
+    <w:lsdException w:name="Colorful Grid Accent 6" w:semiHidden="0" w:uiPriority="73" w:unhideWhenUsed="0"/>
+    <w:lsdException w:name="Subtle Emphasis" w:semiHidden="0" w:uiPriority="19" w:unhideWhenUsed="0" w:qFormat="1"/>
+    <w:lsdException w:name="Intense Emphasis" w:semiHidden="0" w:uiPriority="21" w:unhideWhenUsed="0" w:qFormat="1"/>
+    <w:lsdException w:name="Subtle Reference" w:semiHidden="0" w:uiPriority="31" w:unhideWhenUsed="0" w:qFormat="1"/>
+    <w:lsdException w:name="Intense Reference" w:semiHidden="0" w:uiPriority="32" w:unhideWhenUsed="0" w:qFormat="1"/>
+    <w:lsdException w:name="Book Title" w:semiHidden="0" w:uiPriority="33" w:unhideWhenUsed="0" w:qFormat="1"/>
+    <w:lsdException w:name="Bibliography" w:uiPriority="37"/>
+    <w:lsdException w:name="TOC Heading" w:uiPriority="39" w:qFormat="1"/>
   </w:latentStyles>
   <w:style w:type="paragraph" w:default="1" w:styleId="Normal">
     <w:name w:val="Normal"/>
@@ -1238,7 +1365,7 @@
     </a:clrScheme>
     <a:fontScheme name="Office">
       <a:majorFont>
-        <a:latin typeface="Calibri Light" panose="020F0302020204030204"/>
+        <a:latin typeface="Calibri Light"/>
         <a:ea typeface=""/>
         <a:cs typeface=""/>
         <a:font script="Jpan" typeface="游ゴシック Light"/>
@@ -1273,7 +1400,7 @@
         <a:font script="Geor" typeface="Sylfaen"/>
       </a:majorFont>
       <a:minorFont>
-        <a:latin typeface="Calibri" panose="020F0502020204030204"/>
+        <a:latin typeface="Calibri"/>
         <a:ea typeface=""/>
         <a:cs typeface=""/>
         <a:font script="Jpan" typeface="游明朝"/>
@@ -1450,7 +1577,7 @@
   <a:extraClrSchemeLst/>
   <a:extLst>
     <a:ext uri="{05A4C25C-085E-4340-85A3-A5531E510DB2}">
-      <thm15:themeFamily xmlns:thm15="http://schemas.microsoft.com/office/thememl/2012/main" name="Office Theme" id="{62F939B6-93AF-4DB8-9C6B-D6C7DFDC589F}" vid="{4A3C46E8-61CC-4603-A589-7422A47A8E4A}"/>
+      <thm15:themeFamily xmlns:thm15="http://schemas.microsoft.com/office/thememl/2012/main" xmlns="" name="Office Theme" id="{62F939B6-93AF-4DB8-9C6B-D6C7DFDC589F}" vid="{4A3C46E8-61CC-4603-A589-7422A47A8E4A}"/>
     </a:ext>
   </a:extLst>
 </a:theme>

</xml_diff>